<commit_message>
COd section + Iceland Cod
</commit_message>
<xml_diff>
--- a/ms/sections_from_coauthors/Cod_weigh_Condition_ADB_MKA.docx
+++ b/ms/sections_from_coauthors/Cod_weigh_Condition_ADB_MKA.docx
@@ -4,10 +4,2171 @@
   <w:body>
     <w:p>
       <w:pPr>
-        <w:pStyle w:val="Heading3"/>
-      </w:pPr>
-      <w:r>
-        <w:t xml:space="preserve">Cod weight at age and condition </w:t>
+        <w:rPr>
+          <w:rFonts w:ascii="Candida-Roman" w:hAnsi="Candida-Roman"/>
+          <w:color w:val="1B1C20"/>
+          <w:sz w:val="20"/>
+          <w:szCs w:val="20"/>
+        </w:rPr>
+      </w:pPr>
+      <w:r>
+        <w:rPr>
+          <w:rFonts w:ascii="Candida-Roman" w:hAnsi="Candida-Roman"/>
+          <w:color w:val="1B1C20"/>
+          <w:sz w:val="20"/>
+          <w:szCs w:val="20"/>
+        </w:rPr>
+        <w:t>FROM INTRO</w:t>
+      </w:r>
+    </w:p>
+    <w:p>
+      <w:pPr>
+        <w:rPr>
+          <w:rFonts w:ascii="Candida-Roman" w:hAnsi="Candida-Roman"/>
+          <w:color w:val="1B1C20"/>
+          <w:sz w:val="20"/>
+          <w:szCs w:val="20"/>
+        </w:rPr>
+      </w:pPr>
+      <w:r>
+        <w:rPr>
+          <w:rFonts w:ascii="Candida-Roman" w:hAnsi="Candida-Roman"/>
+          <w:color w:val="1B1C20"/>
+          <w:sz w:val="20"/>
+          <w:szCs w:val="20"/>
+        </w:rPr>
+        <w:t>The ecosystem and species-level impacts of biomass declines of capelin in other North Atlantic</w:t>
+      </w:r>
+      <w:r>
+        <w:rPr>
+          <w:rFonts w:ascii="Candida-Roman" w:hAnsi="Candida-Roman"/>
+          <w:color w:val="1B1C20"/>
+          <w:sz w:val="20"/>
+          <w:szCs w:val="20"/>
+        </w:rPr>
+        <w:br/>
+        <w:t>regions (Iceland and Barents Sea) provide insight</w:t>
+      </w:r>
+      <w:r>
+        <w:rPr>
+          <w:rFonts w:ascii="Candida-Roman" w:hAnsi="Candida-Roman"/>
+          <w:color w:val="1B1C20"/>
+          <w:sz w:val="20"/>
+          <w:szCs w:val="20"/>
+        </w:rPr>
+        <w:br/>
+        <w:t>into what might have been expected in the NL marine environment. In the Iceland ecosystem, overfishing led to a dramatic decline of capelin biomass</w:t>
+      </w:r>
+      <w:r>
+        <w:rPr>
+          <w:rFonts w:ascii="Candida-Roman" w:hAnsi="Candida-Roman"/>
+          <w:color w:val="1B1C20"/>
+          <w:sz w:val="20"/>
+          <w:szCs w:val="20"/>
+        </w:rPr>
+        <w:br/>
+        <w:t>from 2 Mt in 1978 to 0.3 Mt (85% decrease) in 1982</w:t>
+      </w:r>
+      <w:r>
+        <w:rPr>
+          <w:rFonts w:ascii="Candida-Roman" w:hAnsi="Candida-Roman"/>
+          <w:color w:val="1B1C20"/>
+          <w:sz w:val="20"/>
+          <w:szCs w:val="20"/>
+        </w:rPr>
+        <w:br/>
+        <w:t xml:space="preserve">and, in response, the weight at age of Icelandic </w:t>
+      </w:r>
+      <w:proofErr w:type="gramStart"/>
+      <w:r>
+        <w:rPr>
+          <w:rFonts w:ascii="Candida-Roman" w:hAnsi="Candida-Roman"/>
+          <w:color w:val="1B1C20"/>
+          <w:sz w:val="20"/>
+          <w:szCs w:val="20"/>
+        </w:rPr>
+        <w:t>cod</w:t>
+      </w:r>
+      <w:proofErr w:type="gramEnd"/>
+      <w:r>
+        <w:rPr>
+          <w:rFonts w:ascii="Candida-Roman" w:hAnsi="Candida-Roman"/>
+          <w:color w:val="1B1C20"/>
+          <w:sz w:val="20"/>
+          <w:szCs w:val="20"/>
+        </w:rPr>
+        <w:br/>
+        <w:t xml:space="preserve">(ages 5-8 </w:t>
+      </w:r>
+      <w:proofErr w:type="spellStart"/>
+      <w:r>
+        <w:rPr>
+          <w:rFonts w:ascii="Candida-Roman" w:hAnsi="Candida-Roman"/>
+          <w:color w:val="1B1C20"/>
+          <w:sz w:val="20"/>
+          <w:szCs w:val="20"/>
+        </w:rPr>
+        <w:t>yr</w:t>
+      </w:r>
+      <w:proofErr w:type="spellEnd"/>
+      <w:r>
+        <w:rPr>
+          <w:rFonts w:ascii="Candida-Roman" w:hAnsi="Candida-Roman"/>
+          <w:color w:val="1B1C20"/>
+          <w:sz w:val="20"/>
+          <w:szCs w:val="20"/>
+        </w:rPr>
+        <w:t>) declined by 25-30% (</w:t>
+      </w:r>
+      <w:proofErr w:type="spellStart"/>
+      <w:r>
+        <w:rPr>
+          <w:rFonts w:ascii="Candida-Roman" w:hAnsi="Candida-Roman"/>
+          <w:color w:val="1B1C20"/>
+          <w:sz w:val="20"/>
+          <w:szCs w:val="20"/>
+        </w:rPr>
+        <w:t>Vilhjálmsson</w:t>
+      </w:r>
+      <w:proofErr w:type="spellEnd"/>
+      <w:r>
+        <w:rPr>
+          <w:rFonts w:ascii="Candida-Roman" w:hAnsi="Candida-Roman"/>
+          <w:color w:val="1B1C20"/>
+          <w:sz w:val="20"/>
+          <w:szCs w:val="20"/>
+        </w:rPr>
+        <w:br/>
+        <w:t>2002). Similar responses were observed in the Barents Sea, where overfishing of capelin during the</w:t>
+      </w:r>
+      <w:r>
+        <w:rPr>
+          <w:rFonts w:ascii="Candida-Roman" w:hAnsi="Candida-Roman"/>
+          <w:color w:val="1B1C20"/>
+          <w:sz w:val="20"/>
+          <w:szCs w:val="20"/>
+        </w:rPr>
+        <w:br/>
+        <w:t>1980s resulted in a sudden 6 Mt collapse (</w:t>
+      </w:r>
+      <w:proofErr w:type="spellStart"/>
+      <w:r>
+        <w:rPr>
+          <w:rFonts w:ascii="Candida-Roman" w:hAnsi="Candida-Roman"/>
+          <w:color w:val="1B1C20"/>
+          <w:sz w:val="20"/>
+          <w:szCs w:val="20"/>
+        </w:rPr>
+        <w:t>Gjøsæteret</w:t>
+      </w:r>
+      <w:proofErr w:type="spellEnd"/>
+      <w:r>
+        <w:rPr>
+          <w:rFonts w:ascii="Candida-Roman" w:hAnsi="Candida-Roman"/>
+          <w:color w:val="1B1C20"/>
+          <w:sz w:val="20"/>
+          <w:szCs w:val="20"/>
+        </w:rPr>
+        <w:t xml:space="preserve"> al. 2009). This was followed by a 1-2 kg</w:t>
+      </w:r>
+      <w:r>
+        <w:rPr>
+          <w:rFonts w:ascii="Candida-Roman" w:hAnsi="Candida-Roman"/>
+          <w:color w:val="1B1C20"/>
+          <w:sz w:val="20"/>
+          <w:szCs w:val="20"/>
+        </w:rPr>
+        <w:br/>
+        <w:t xml:space="preserve">reduction in the average weight at age of 4-6 </w:t>
+      </w:r>
+      <w:proofErr w:type="spellStart"/>
+      <w:r>
+        <w:rPr>
+          <w:rFonts w:ascii="Candida-Roman" w:hAnsi="Candida-Roman"/>
+          <w:color w:val="1B1C20"/>
+          <w:sz w:val="20"/>
+          <w:szCs w:val="20"/>
+        </w:rPr>
+        <w:t>yr</w:t>
+      </w:r>
+      <w:proofErr w:type="spellEnd"/>
+      <w:r>
+        <w:rPr>
+          <w:rFonts w:ascii="Candida-Roman" w:hAnsi="Candida-Roman"/>
+          <w:color w:val="1B1C20"/>
+          <w:sz w:val="20"/>
+          <w:szCs w:val="20"/>
+        </w:rPr>
+        <w:t xml:space="preserve"> old</w:t>
+      </w:r>
+      <w:r>
+        <w:rPr>
+          <w:rFonts w:ascii="Candida-Roman" w:hAnsi="Candida-Roman"/>
+          <w:color w:val="1B1C20"/>
+          <w:sz w:val="20"/>
+          <w:szCs w:val="20"/>
+        </w:rPr>
+        <w:br/>
+        <w:t>cod (</w:t>
+      </w:r>
+      <w:proofErr w:type="spellStart"/>
+      <w:r>
+        <w:rPr>
+          <w:rFonts w:ascii="Candida-Roman" w:hAnsi="Candida-Roman"/>
+          <w:color w:val="1B1C20"/>
+          <w:sz w:val="20"/>
+          <w:szCs w:val="20"/>
+        </w:rPr>
+        <w:t>Mehl</w:t>
+      </w:r>
+      <w:proofErr w:type="spellEnd"/>
+      <w:r>
+        <w:rPr>
+          <w:rFonts w:ascii="Candida-Roman" w:hAnsi="Candida-Roman"/>
+          <w:color w:val="1B1C20"/>
+          <w:sz w:val="20"/>
+          <w:szCs w:val="20"/>
+        </w:rPr>
+        <w:t xml:space="preserve"> &amp; </w:t>
+      </w:r>
+      <w:proofErr w:type="spellStart"/>
+      <w:r>
+        <w:rPr>
+          <w:rFonts w:ascii="Candida-Roman" w:hAnsi="Candida-Roman"/>
+          <w:color w:val="1B1C20"/>
+          <w:sz w:val="20"/>
+          <w:szCs w:val="20"/>
+        </w:rPr>
+        <w:t>Sunnanå</w:t>
+      </w:r>
+      <w:proofErr w:type="spellEnd"/>
+      <w:r>
+        <w:rPr>
+          <w:rFonts w:ascii="Candida-Roman" w:hAnsi="Candida-Roman"/>
+          <w:color w:val="1B1C20"/>
+          <w:sz w:val="20"/>
+          <w:szCs w:val="20"/>
+        </w:rPr>
+        <w:t xml:space="preserve"> 1991)</w:t>
+      </w:r>
+      <w:r>
+        <w:rPr>
+          <w:rFonts w:ascii="Candida-Roman" w:hAnsi="Candida-Roman"/>
+          <w:color w:val="1B1C20"/>
+          <w:sz w:val="20"/>
+          <w:szCs w:val="20"/>
+        </w:rPr>
+        <w:t xml:space="preserve"> </w:t>
+      </w:r>
+    </w:p>
+    <w:p>
+      <w:pPr>
+        <w:rPr>
+          <w:rFonts w:ascii="Candida-Roman" w:hAnsi="Candida-Roman"/>
+          <w:color w:val="1B1C20"/>
+          <w:sz w:val="20"/>
+          <w:szCs w:val="20"/>
+        </w:rPr>
+      </w:pPr>
+    </w:p>
+    <w:p>
+      <w:pPr>
+        <w:rPr>
+          <w:rFonts w:ascii="Candida-Roman" w:hAnsi="Candida-Roman"/>
+          <w:color w:val="1B1C20"/>
+          <w:sz w:val="20"/>
+          <w:szCs w:val="20"/>
+        </w:rPr>
+      </w:pPr>
+      <w:r>
+        <w:rPr>
+          <w:rFonts w:ascii="Candida-Roman" w:hAnsi="Candida-Roman"/>
+          <w:color w:val="1B1C20"/>
+          <w:sz w:val="20"/>
+          <w:szCs w:val="20"/>
+        </w:rPr>
+        <w:t xml:space="preserve">ADB notes: </w:t>
+      </w:r>
+    </w:p>
+    <w:p>
+      <w:pPr>
+        <w:pStyle w:val="ListParagraph"/>
+        <w:numPr>
+          <w:ilvl w:val="0"/>
+          <w:numId w:val="1"/>
+        </w:numPr>
+        <w:rPr>
+          <w:rFonts w:ascii="Candida-Bold" w:hAnsi="Candida-Bold"/>
+          <w:bCs/>
+          <w:color w:val="1B1C20"/>
+          <w:sz w:val="20"/>
+          <w:szCs w:val="20"/>
+        </w:rPr>
+      </w:pPr>
+      <w:r>
+        <w:rPr>
+          <w:rStyle w:val="fontstyle01"/>
+          <w:b w:val="0"/>
+        </w:rPr>
+        <w:t xml:space="preserve">From </w:t>
+      </w:r>
+      <w:proofErr w:type="spellStart"/>
+      <w:r>
+        <w:rPr>
+          <w:rFonts w:ascii="Candida-Roman" w:hAnsi="Candida-Roman"/>
+          <w:color w:val="1B1C20"/>
+          <w:sz w:val="20"/>
+          <w:szCs w:val="20"/>
+        </w:rPr>
+        <w:t>Mehl</w:t>
+      </w:r>
+      <w:proofErr w:type="spellEnd"/>
+      <w:r>
+        <w:rPr>
+          <w:rFonts w:ascii="Candida-Roman" w:hAnsi="Candida-Roman"/>
+          <w:color w:val="1B1C20"/>
+          <w:sz w:val="20"/>
+          <w:szCs w:val="20"/>
+        </w:rPr>
+        <w:t xml:space="preserve"> &amp; </w:t>
+      </w:r>
+      <w:proofErr w:type="spellStart"/>
+      <w:r>
+        <w:rPr>
+          <w:rFonts w:ascii="Candida-Roman" w:hAnsi="Candida-Roman"/>
+          <w:color w:val="1B1C20"/>
+          <w:sz w:val="20"/>
+          <w:szCs w:val="20"/>
+        </w:rPr>
+        <w:t>Sunnanå</w:t>
+      </w:r>
+      <w:proofErr w:type="spellEnd"/>
+      <w:r>
+        <w:rPr>
+          <w:rFonts w:ascii="Candida-Roman" w:hAnsi="Candida-Roman"/>
+          <w:color w:val="1B1C20"/>
+          <w:sz w:val="20"/>
+          <w:szCs w:val="20"/>
+        </w:rPr>
+        <w:t xml:space="preserve"> 1991</w:t>
+      </w:r>
+      <w:r>
+        <w:rPr>
+          <w:rFonts w:ascii="Candida-Roman" w:hAnsi="Candida-Roman"/>
+          <w:color w:val="1B1C20"/>
+          <w:sz w:val="20"/>
+          <w:szCs w:val="20"/>
+        </w:rPr>
+        <w:t>: cod’s secondary prey in the Barents Sea (</w:t>
+      </w:r>
+      <w:proofErr w:type="spellStart"/>
+      <w:r>
+        <w:rPr>
+          <w:rFonts w:ascii="Candida-Roman" w:hAnsi="Candida-Roman"/>
+          <w:color w:val="1B1C20"/>
+          <w:sz w:val="20"/>
+          <w:szCs w:val="20"/>
+        </w:rPr>
+        <w:t>pandalus</w:t>
+      </w:r>
+      <w:proofErr w:type="spellEnd"/>
+      <w:r>
+        <w:rPr>
+          <w:rFonts w:ascii="Candida-Roman" w:hAnsi="Candida-Roman"/>
+          <w:color w:val="1B1C20"/>
+          <w:sz w:val="20"/>
+          <w:szCs w:val="20"/>
+        </w:rPr>
+        <w:t xml:space="preserve"> borealis) stock was reduced by more than half when the reduced in weight </w:t>
+      </w:r>
+      <w:proofErr w:type="spellStart"/>
+      <w:r>
+        <w:rPr>
+          <w:rFonts w:ascii="Candida-Roman" w:hAnsi="Candida-Roman"/>
+          <w:color w:val="1B1C20"/>
+          <w:sz w:val="20"/>
+          <w:szCs w:val="20"/>
+        </w:rPr>
+        <w:t>aat</w:t>
+      </w:r>
+      <w:proofErr w:type="spellEnd"/>
+      <w:r>
+        <w:rPr>
+          <w:rFonts w:ascii="Candida-Roman" w:hAnsi="Candida-Roman"/>
+          <w:color w:val="1B1C20"/>
+          <w:sz w:val="20"/>
+          <w:szCs w:val="20"/>
+        </w:rPr>
+        <w:t xml:space="preserve"> age was observed</w:t>
+      </w:r>
+    </w:p>
+    <w:p>
+      <w:pPr>
+        <w:pStyle w:val="ListParagraph"/>
+        <w:numPr>
+          <w:ilvl w:val="0"/>
+          <w:numId w:val="1"/>
+        </w:numPr>
+        <w:rPr>
+          <w:rFonts w:ascii="Candida-Bold" w:hAnsi="Candida-Bold"/>
+          <w:bCs/>
+          <w:color w:val="1B1C20"/>
+          <w:sz w:val="20"/>
+          <w:szCs w:val="20"/>
+        </w:rPr>
+      </w:pPr>
+      <w:r>
+        <w:rPr>
+          <w:rStyle w:val="fontstyle01"/>
+          <w:b w:val="0"/>
+        </w:rPr>
+        <w:t xml:space="preserve">From </w:t>
+      </w:r>
+      <w:proofErr w:type="spellStart"/>
+      <w:r>
+        <w:rPr>
+          <w:rFonts w:ascii="Candida-Roman" w:hAnsi="Candida-Roman"/>
+          <w:color w:val="1B1C20"/>
+          <w:sz w:val="20"/>
+          <w:szCs w:val="20"/>
+        </w:rPr>
+        <w:t>Mehl</w:t>
+      </w:r>
+      <w:proofErr w:type="spellEnd"/>
+      <w:r>
+        <w:rPr>
+          <w:rFonts w:ascii="Candida-Roman" w:hAnsi="Candida-Roman"/>
+          <w:color w:val="1B1C20"/>
+          <w:sz w:val="20"/>
+          <w:szCs w:val="20"/>
+        </w:rPr>
+        <w:t xml:space="preserve"> &amp; </w:t>
+      </w:r>
+      <w:proofErr w:type="spellStart"/>
+      <w:r>
+        <w:rPr>
+          <w:rFonts w:ascii="Candida-Roman" w:hAnsi="Candida-Roman"/>
+          <w:color w:val="1B1C20"/>
+          <w:sz w:val="20"/>
+          <w:szCs w:val="20"/>
+        </w:rPr>
+        <w:t>Sunnanå</w:t>
+      </w:r>
+      <w:proofErr w:type="spellEnd"/>
+      <w:r>
+        <w:rPr>
+          <w:rFonts w:ascii="Candida-Roman" w:hAnsi="Candida-Roman"/>
+          <w:color w:val="1B1C20"/>
+          <w:sz w:val="20"/>
+          <w:szCs w:val="20"/>
+        </w:rPr>
+        <w:t xml:space="preserve"> 1991</w:t>
+      </w:r>
+      <w:r>
+        <w:rPr>
+          <w:rFonts w:ascii="Candida-Roman" w:hAnsi="Candida-Roman"/>
+          <w:color w:val="1B1C20"/>
+          <w:sz w:val="20"/>
+          <w:szCs w:val="20"/>
+        </w:rPr>
+        <w:t xml:space="preserve">: stock biomass of cod was virtually constant during the capelin collapse, if anything it was highest when capelin was lowest – therefore relative abundance of capelin saw a sharp decrease – as opposed to the case of the NL Shelf </w:t>
+      </w:r>
+    </w:p>
+    <w:p>
+      <w:pPr>
+        <w:pStyle w:val="ListParagraph"/>
+        <w:numPr>
+          <w:ilvl w:val="0"/>
+          <w:numId w:val="1"/>
+        </w:numPr>
+        <w:rPr>
+          <w:rFonts w:ascii="Candida-Bold" w:hAnsi="Candida-Bold"/>
+          <w:bCs/>
+          <w:color w:val="1B1C20"/>
+          <w:sz w:val="20"/>
+          <w:szCs w:val="20"/>
+        </w:rPr>
+      </w:pPr>
+      <w:r>
+        <w:rPr>
+          <w:rStyle w:val="fontstyle01"/>
+          <w:b w:val="0"/>
+        </w:rPr>
+        <w:t xml:space="preserve">From </w:t>
+      </w:r>
+      <w:proofErr w:type="spellStart"/>
+      <w:r>
+        <w:rPr>
+          <w:rFonts w:ascii="Candida-Roman" w:hAnsi="Candida-Roman"/>
+          <w:color w:val="1B1C20"/>
+          <w:sz w:val="20"/>
+          <w:szCs w:val="20"/>
+        </w:rPr>
+        <w:t>Mehl</w:t>
+      </w:r>
+      <w:proofErr w:type="spellEnd"/>
+      <w:r>
+        <w:rPr>
+          <w:rFonts w:ascii="Candida-Roman" w:hAnsi="Candida-Roman"/>
+          <w:color w:val="1B1C20"/>
+          <w:sz w:val="20"/>
+          <w:szCs w:val="20"/>
+        </w:rPr>
+        <w:t xml:space="preserve"> &amp; </w:t>
+      </w:r>
+      <w:proofErr w:type="spellStart"/>
+      <w:r>
+        <w:rPr>
+          <w:rFonts w:ascii="Candida-Roman" w:hAnsi="Candida-Roman"/>
+          <w:color w:val="1B1C20"/>
+          <w:sz w:val="20"/>
+          <w:szCs w:val="20"/>
+        </w:rPr>
+        <w:t>Sunnanå</w:t>
+      </w:r>
+      <w:proofErr w:type="spellEnd"/>
+      <w:r>
+        <w:rPr>
+          <w:rFonts w:ascii="Candida-Roman" w:hAnsi="Candida-Roman"/>
+          <w:color w:val="1B1C20"/>
+          <w:sz w:val="20"/>
+          <w:szCs w:val="20"/>
+        </w:rPr>
+        <w:t xml:space="preserve"> 1991</w:t>
+      </w:r>
+      <w:r>
+        <w:rPr>
+          <w:rFonts w:ascii="Candida-Roman" w:hAnsi="Candida-Roman"/>
+          <w:color w:val="1B1C20"/>
+          <w:sz w:val="20"/>
+          <w:szCs w:val="20"/>
+        </w:rPr>
+        <w:t>, figure 4: weights at age 1-7+. Why did Frank choose to mention ages 4-6?  drop in weight at age did not reach 2 kg</w:t>
+      </w:r>
+    </w:p>
+    <w:p>
+      <w:pPr>
+        <w:pStyle w:val="ListParagraph"/>
+        <w:numPr>
+          <w:ilvl w:val="1"/>
+          <w:numId w:val="1"/>
+        </w:numPr>
+        <w:rPr>
+          <w:rFonts w:ascii="Candida-Bold" w:hAnsi="Candida-Bold"/>
+          <w:bCs/>
+          <w:color w:val="1B1C20"/>
+          <w:sz w:val="20"/>
+          <w:szCs w:val="20"/>
+        </w:rPr>
+      </w:pPr>
+      <w:r>
+        <w:rPr>
+          <w:rFonts w:ascii="Candida-Roman" w:hAnsi="Candida-Roman"/>
+          <w:color w:val="1B1C20"/>
+          <w:sz w:val="20"/>
+          <w:szCs w:val="20"/>
+        </w:rPr>
+        <w:t>Age 4: about 500g</w:t>
+      </w:r>
+    </w:p>
+    <w:p>
+      <w:pPr>
+        <w:pStyle w:val="ListParagraph"/>
+        <w:numPr>
+          <w:ilvl w:val="1"/>
+          <w:numId w:val="1"/>
+        </w:numPr>
+        <w:rPr>
+          <w:rFonts w:ascii="Candida-Bold" w:hAnsi="Candida-Bold"/>
+          <w:bCs/>
+          <w:color w:val="1B1C20"/>
+          <w:sz w:val="20"/>
+          <w:szCs w:val="20"/>
+        </w:rPr>
+      </w:pPr>
+      <w:r>
+        <w:rPr>
+          <w:rFonts w:ascii="Candida-Roman" w:hAnsi="Candida-Roman"/>
+          <w:color w:val="1B1C20"/>
+          <w:sz w:val="20"/>
+          <w:szCs w:val="20"/>
+        </w:rPr>
+        <w:t>Age 5: about 1 kg</w:t>
+      </w:r>
+    </w:p>
+    <w:p>
+      <w:pPr>
+        <w:pStyle w:val="ListParagraph"/>
+        <w:numPr>
+          <w:ilvl w:val="1"/>
+          <w:numId w:val="1"/>
+        </w:numPr>
+        <w:rPr>
+          <w:rFonts w:ascii="Candida-Bold" w:hAnsi="Candida-Bold"/>
+          <w:bCs/>
+          <w:color w:val="1B1C20"/>
+          <w:sz w:val="20"/>
+          <w:szCs w:val="20"/>
+        </w:rPr>
+      </w:pPr>
+      <w:r>
+        <w:rPr>
+          <w:rFonts w:ascii="Candida-Roman" w:hAnsi="Candida-Roman"/>
+          <w:color w:val="1B1C20"/>
+          <w:sz w:val="20"/>
+          <w:szCs w:val="20"/>
+        </w:rPr>
+        <w:t>Age 6: a bit more than 1 kg (but NOT 2 kg)</w:t>
+      </w:r>
+    </w:p>
+    <w:p>
+      <w:pPr>
+        <w:pStyle w:val="ListParagraph"/>
+        <w:numPr>
+          <w:ilvl w:val="0"/>
+          <w:numId w:val="1"/>
+        </w:numPr>
+        <w:rPr>
+          <w:rFonts w:ascii="Candida-Bold" w:hAnsi="Candida-Bold"/>
+          <w:bCs/>
+          <w:color w:val="1B1C20"/>
+          <w:sz w:val="20"/>
+          <w:szCs w:val="20"/>
+        </w:rPr>
+      </w:pPr>
+      <w:r>
+        <w:rPr>
+          <w:rFonts w:ascii="Candida-Roman" w:hAnsi="Candida-Roman"/>
+          <w:color w:val="1B1C20"/>
+          <w:sz w:val="20"/>
+          <w:szCs w:val="20"/>
+        </w:rPr>
+        <w:t xml:space="preserve">Magnusson &amp; </w:t>
+      </w:r>
+      <w:proofErr w:type="spellStart"/>
+      <w:r>
+        <w:rPr>
+          <w:rFonts w:ascii="Candida-Roman" w:hAnsi="Candida-Roman"/>
+          <w:color w:val="1B1C20"/>
+          <w:sz w:val="20"/>
+          <w:szCs w:val="20"/>
+        </w:rPr>
+        <w:t>Palsson</w:t>
+      </w:r>
+      <w:proofErr w:type="spellEnd"/>
+      <w:r>
+        <w:rPr>
+          <w:rFonts w:ascii="Candida-Roman" w:hAnsi="Candida-Roman"/>
+          <w:color w:val="1B1C20"/>
+          <w:sz w:val="20"/>
+          <w:szCs w:val="20"/>
+        </w:rPr>
+        <w:t xml:space="preserve"> (1989): cod in Iceland had</w:t>
+      </w:r>
+    </w:p>
+    <w:p>
+      <w:pPr>
+        <w:pStyle w:val="ListParagraph"/>
+        <w:numPr>
+          <w:ilvl w:val="1"/>
+          <w:numId w:val="1"/>
+        </w:numPr>
+        <w:rPr>
+          <w:rFonts w:ascii="Candida-Bold" w:hAnsi="Candida-Bold"/>
+          <w:bCs/>
+          <w:color w:val="1B1C20"/>
+          <w:sz w:val="20"/>
+          <w:szCs w:val="20"/>
+        </w:rPr>
+      </w:pPr>
+      <w:r>
+        <w:rPr>
+          <w:rFonts w:ascii="Candida-Roman" w:hAnsi="Candida-Roman"/>
+          <w:color w:val="1B1C20"/>
+          <w:sz w:val="20"/>
+          <w:szCs w:val="20"/>
+        </w:rPr>
+        <w:t xml:space="preserve">Lower stomach contents - YES in </w:t>
+      </w:r>
+      <w:proofErr w:type="spellStart"/>
+      <w:r>
+        <w:rPr>
+          <w:rFonts w:ascii="Candida-Roman" w:hAnsi="Candida-Roman"/>
+          <w:color w:val="1B1C20"/>
+          <w:sz w:val="20"/>
+          <w:szCs w:val="20"/>
+        </w:rPr>
+        <w:t>nl</w:t>
+      </w:r>
+      <w:proofErr w:type="spellEnd"/>
+      <w:r>
+        <w:rPr>
+          <w:rFonts w:ascii="Candida-Roman" w:hAnsi="Candida-Roman"/>
+          <w:color w:val="1B1C20"/>
+          <w:sz w:val="20"/>
+          <w:szCs w:val="20"/>
+        </w:rPr>
+        <w:t xml:space="preserve"> (Morgan et al 2017)</w:t>
+      </w:r>
+    </w:p>
+    <w:p>
+      <w:pPr>
+        <w:pStyle w:val="ListParagraph"/>
+        <w:numPr>
+          <w:ilvl w:val="1"/>
+          <w:numId w:val="1"/>
+        </w:numPr>
+        <w:rPr>
+          <w:rFonts w:ascii="Candida-Bold" w:hAnsi="Candida-Bold"/>
+          <w:bCs/>
+          <w:color w:val="1B1C20"/>
+          <w:sz w:val="20"/>
+          <w:szCs w:val="20"/>
+        </w:rPr>
+      </w:pPr>
+      <w:r>
+        <w:rPr>
+          <w:rFonts w:ascii="Candida-Roman" w:hAnsi="Candida-Roman"/>
+          <w:color w:val="1B1C20"/>
+          <w:sz w:val="20"/>
+          <w:szCs w:val="20"/>
+        </w:rPr>
+        <w:t xml:space="preserve">Smaller growth rate - YES in </w:t>
+      </w:r>
+      <w:proofErr w:type="spellStart"/>
+      <w:r>
+        <w:rPr>
+          <w:rFonts w:ascii="Candida-Roman" w:hAnsi="Candida-Roman"/>
+          <w:color w:val="1B1C20"/>
+          <w:sz w:val="20"/>
+          <w:szCs w:val="20"/>
+        </w:rPr>
+        <w:t>nl</w:t>
+      </w:r>
+      <w:proofErr w:type="spellEnd"/>
+      <w:r>
+        <w:rPr>
+          <w:rFonts w:ascii="Candida-Roman" w:hAnsi="Candida-Roman"/>
+          <w:color w:val="1B1C20"/>
+          <w:sz w:val="20"/>
+          <w:szCs w:val="20"/>
+        </w:rPr>
+        <w:t xml:space="preserve"> (Morgan et al 2017)</w:t>
+      </w:r>
+    </w:p>
+    <w:p>
+      <w:pPr>
+        <w:pStyle w:val="ListParagraph"/>
+        <w:numPr>
+          <w:ilvl w:val="1"/>
+          <w:numId w:val="1"/>
+        </w:numPr>
+        <w:rPr>
+          <w:rFonts w:ascii="Candida-Bold" w:hAnsi="Candida-Bold"/>
+          <w:bCs/>
+          <w:color w:val="1B1C20"/>
+          <w:sz w:val="20"/>
+          <w:szCs w:val="20"/>
+        </w:rPr>
+      </w:pPr>
+      <w:r>
+        <w:rPr>
+          <w:rStyle w:val="fontstyle01"/>
+          <w:b w:val="0"/>
+        </w:rPr>
+        <w:t xml:space="preserve">Reduced feeding level - </w:t>
+      </w:r>
+      <w:r>
+        <w:rPr>
+          <w:rFonts w:ascii="Candida-Roman" w:hAnsi="Candida-Roman"/>
+          <w:color w:val="1B1C20"/>
+          <w:sz w:val="20"/>
+          <w:szCs w:val="20"/>
+        </w:rPr>
+        <w:t>?  in NL</w:t>
+      </w:r>
+    </w:p>
+    <w:p>
+      <w:pPr>
+        <w:ind w:left="720"/>
+        <w:rPr>
+          <w:rStyle w:val="fontstyle01"/>
+          <w:b w:val="0"/>
+        </w:rPr>
+      </w:pPr>
+      <w:proofErr w:type="gramStart"/>
+      <w:r>
+        <w:rPr>
+          <w:rFonts w:ascii="Candida-Roman" w:hAnsi="Candida-Roman"/>
+          <w:color w:val="1B1C20"/>
+          <w:sz w:val="20"/>
+          <w:szCs w:val="20"/>
+        </w:rPr>
+        <w:t>w</w:t>
+      </w:r>
+      <w:r>
+        <w:rPr>
+          <w:rStyle w:val="fontstyle01"/>
+          <w:b w:val="0"/>
+        </w:rPr>
+        <w:t>hen</w:t>
+      </w:r>
+      <w:proofErr w:type="gramEnd"/>
+      <w:r>
+        <w:rPr>
+          <w:rStyle w:val="fontstyle01"/>
+          <w:b w:val="0"/>
+        </w:rPr>
+        <w:t xml:space="preserve"> capelin stock declined to low levels</w:t>
+      </w:r>
+    </w:p>
+    <w:p>
+      <w:pPr>
+        <w:ind w:left="720"/>
+        <w:rPr>
+          <w:rStyle w:val="fontstyle01"/>
+          <w:b w:val="0"/>
+        </w:rPr>
+      </w:pPr>
+    </w:p>
+    <w:p>
+      <w:pPr>
+        <w:pStyle w:val="ListParagraph"/>
+        <w:numPr>
+          <w:ilvl w:val="0"/>
+          <w:numId w:val="1"/>
+        </w:numPr>
+        <w:rPr>
+          <w:rFonts w:ascii="Candida-Roman" w:hAnsi="Candida-Roman"/>
+          <w:bCs/>
+        </w:rPr>
+      </w:pPr>
+      <w:r>
+        <w:rPr>
+          <w:rFonts w:ascii="Candida-Roman" w:hAnsi="Candida-Roman"/>
+          <w:color w:val="1B1C20"/>
+          <w:sz w:val="20"/>
+          <w:szCs w:val="20"/>
+        </w:rPr>
+        <w:t>From Lilly</w:t>
+      </w:r>
+      <w:r>
+        <w:rPr>
+          <w:rFonts w:ascii="Candida-Roman" w:hAnsi="Candida-Roman"/>
+          <w:color w:val="1B1C20"/>
+          <w:sz w:val="20"/>
+          <w:szCs w:val="20"/>
+        </w:rPr>
+        <w:t xml:space="preserve"> 1987</w:t>
+      </w:r>
+      <w:r>
+        <w:rPr>
+          <w:rFonts w:ascii="Candida-Roman" w:hAnsi="Candida-Roman"/>
+          <w:color w:val="1B1C20"/>
+          <w:sz w:val="20"/>
+          <w:szCs w:val="20"/>
+        </w:rPr>
+        <w:t>: Predation by cod on capelin is not as seasonal in Div. 3L as it is to the north. Cod on the northern slopes of Grand Bank feed on capelin in winter (</w:t>
+      </w:r>
+      <w:proofErr w:type="spellStart"/>
+      <w:r>
+        <w:rPr>
+          <w:rFonts w:ascii="Candida-Roman" w:hAnsi="Candida-Roman"/>
+          <w:color w:val="1B1C20"/>
+          <w:sz w:val="20"/>
+          <w:szCs w:val="20"/>
+        </w:rPr>
+        <w:t>Templeman</w:t>
+      </w:r>
+      <w:proofErr w:type="spellEnd"/>
+      <w:r>
+        <w:rPr>
+          <w:rFonts w:ascii="Candida-Roman" w:hAnsi="Candida-Roman"/>
+          <w:color w:val="1B1C20"/>
+          <w:sz w:val="20"/>
+          <w:szCs w:val="20"/>
+        </w:rPr>
+        <w:t xml:space="preserve"> 1965; </w:t>
+      </w:r>
+      <w:proofErr w:type="spellStart"/>
+      <w:r>
+        <w:rPr>
+          <w:rFonts w:ascii="Candida-Roman" w:hAnsi="Candida-Roman"/>
+          <w:color w:val="1B1C20"/>
+          <w:sz w:val="20"/>
+          <w:szCs w:val="20"/>
+        </w:rPr>
+        <w:t>Turuk</w:t>
+      </w:r>
+      <w:proofErr w:type="spellEnd"/>
+      <w:r>
+        <w:rPr>
+          <w:rFonts w:ascii="Candida-Roman" w:hAnsi="Candida-Roman"/>
+          <w:color w:val="1B1C20"/>
+          <w:sz w:val="20"/>
+          <w:szCs w:val="20"/>
+        </w:rPr>
+        <w:t xml:space="preserve"> 1968; </w:t>
+      </w:r>
+      <w:proofErr w:type="spellStart"/>
+      <w:r>
+        <w:rPr>
+          <w:rFonts w:ascii="Candida-Roman" w:hAnsi="Candida-Roman"/>
+          <w:color w:val="1B1C20"/>
+          <w:sz w:val="20"/>
+          <w:szCs w:val="20"/>
+        </w:rPr>
+        <w:t>Minet</w:t>
+      </w:r>
+      <w:proofErr w:type="spellEnd"/>
+      <w:r>
+        <w:rPr>
+          <w:rFonts w:ascii="Candida-Roman" w:hAnsi="Candida-Roman"/>
+          <w:color w:val="1B1C20"/>
+          <w:sz w:val="20"/>
+          <w:szCs w:val="20"/>
+        </w:rPr>
+        <w:t xml:space="preserve"> and </w:t>
+      </w:r>
+      <w:proofErr w:type="spellStart"/>
+      <w:r>
+        <w:rPr>
+          <w:rFonts w:ascii="Candida-Roman" w:hAnsi="Candida-Roman"/>
+          <w:color w:val="1B1C20"/>
+          <w:sz w:val="20"/>
+          <w:szCs w:val="20"/>
+        </w:rPr>
+        <w:t>Perodou</w:t>
+      </w:r>
+      <w:proofErr w:type="spellEnd"/>
+      <w:r>
+        <w:rPr>
+          <w:rFonts w:ascii="Candida-Roman" w:hAnsi="Candida-Roman"/>
+          <w:color w:val="1B1C20"/>
+          <w:sz w:val="20"/>
+          <w:szCs w:val="20"/>
+        </w:rPr>
+        <w:t xml:space="preserve"> 1978; Lilly et ale 1984), and partial fullness indices can be very high (Lilly and Fleming 1981). Cod also feed on capelin in various parts of the Avalon Channel and the northern, western, and central Grand Bank in spring and summer (Popova 1962; </w:t>
+      </w:r>
+      <w:proofErr w:type="spellStart"/>
+      <w:r>
+        <w:rPr>
+          <w:rFonts w:ascii="Candida-Roman" w:hAnsi="Candida-Roman"/>
+          <w:color w:val="1B1C20"/>
+          <w:sz w:val="20"/>
+          <w:szCs w:val="20"/>
+        </w:rPr>
+        <w:t>Turuk</w:t>
+      </w:r>
+      <w:proofErr w:type="spellEnd"/>
+      <w:r>
+        <w:rPr>
+          <w:rFonts w:ascii="Candida-Roman" w:hAnsi="Candida-Roman"/>
+          <w:color w:val="1B1C20"/>
+          <w:sz w:val="20"/>
+          <w:szCs w:val="20"/>
+        </w:rPr>
+        <w:t xml:space="preserve"> 1968; </w:t>
+      </w:r>
+      <w:proofErr w:type="spellStart"/>
+      <w:r>
+        <w:rPr>
+          <w:rFonts w:ascii="Candida-Roman" w:hAnsi="Candida-Roman"/>
+          <w:color w:val="1B1C20"/>
+          <w:sz w:val="20"/>
+          <w:szCs w:val="20"/>
+        </w:rPr>
+        <w:t>Kovalyov</w:t>
+      </w:r>
+      <w:proofErr w:type="spellEnd"/>
+      <w:r>
+        <w:rPr>
+          <w:rFonts w:ascii="Candida-Roman" w:hAnsi="Candida-Roman"/>
+          <w:color w:val="1B1C20"/>
+          <w:sz w:val="20"/>
+          <w:szCs w:val="20"/>
+        </w:rPr>
+        <w:t xml:space="preserve"> and </w:t>
+      </w:r>
+      <w:proofErr w:type="spellStart"/>
+      <w:r>
+        <w:rPr>
+          <w:rFonts w:ascii="Candida-Roman" w:hAnsi="Candida-Roman"/>
+          <w:color w:val="1B1C20"/>
+          <w:sz w:val="20"/>
+          <w:szCs w:val="20"/>
+        </w:rPr>
+        <w:t>Kudrin</w:t>
+      </w:r>
+      <w:proofErr w:type="spellEnd"/>
+      <w:r>
+        <w:rPr>
+          <w:rFonts w:ascii="Candida-Roman" w:hAnsi="Candida-Roman"/>
+          <w:color w:val="1B1C20"/>
+          <w:sz w:val="20"/>
+          <w:szCs w:val="20"/>
+        </w:rPr>
+        <w:t xml:space="preserve"> 1973; </w:t>
+      </w:r>
+      <w:proofErr w:type="spellStart"/>
+      <w:r>
+        <w:rPr>
+          <w:rFonts w:ascii="Candida-Roman" w:hAnsi="Candida-Roman"/>
+          <w:color w:val="1B1C20"/>
+          <w:sz w:val="20"/>
+          <w:szCs w:val="20"/>
+        </w:rPr>
+        <w:t>Stanek</w:t>
+      </w:r>
+      <w:proofErr w:type="spellEnd"/>
+      <w:r>
+        <w:rPr>
+          <w:rFonts w:ascii="Candida-Roman" w:hAnsi="Candida-Roman"/>
+          <w:color w:val="1B1C20"/>
+          <w:sz w:val="20"/>
+          <w:szCs w:val="20"/>
+        </w:rPr>
+        <w:t xml:space="preserve"> 1975; </w:t>
+      </w:r>
+      <w:proofErr w:type="spellStart"/>
+      <w:r>
+        <w:rPr>
+          <w:rFonts w:ascii="Candida-Roman" w:hAnsi="Candida-Roman"/>
+          <w:color w:val="1B1C20"/>
+          <w:sz w:val="20"/>
+          <w:szCs w:val="20"/>
+        </w:rPr>
+        <w:t>Minet</w:t>
+      </w:r>
+      <w:proofErr w:type="spellEnd"/>
+      <w:r>
+        <w:rPr>
+          <w:rFonts w:ascii="Candida-Roman" w:hAnsi="Candida-Roman"/>
+          <w:color w:val="1B1C20"/>
+          <w:sz w:val="20"/>
+          <w:szCs w:val="20"/>
+        </w:rPr>
+        <w:t xml:space="preserve"> and </w:t>
+      </w:r>
+      <w:proofErr w:type="spellStart"/>
+      <w:r>
+        <w:rPr>
+          <w:rFonts w:ascii="Candida-Roman" w:hAnsi="Candida-Roman"/>
+          <w:color w:val="1B1C20"/>
+          <w:sz w:val="20"/>
+          <w:szCs w:val="20"/>
+        </w:rPr>
+        <w:t>Perodou</w:t>
+      </w:r>
+      <w:proofErr w:type="spellEnd"/>
+      <w:r>
+        <w:rPr>
+          <w:rFonts w:ascii="Candida-Roman" w:hAnsi="Candida-Roman"/>
+          <w:color w:val="1B1C20"/>
+          <w:sz w:val="20"/>
+          <w:szCs w:val="20"/>
+        </w:rPr>
+        <w:t xml:space="preserve"> 1~78; Lilly and Fleming 1981). Predation on capelin also occurs in autumn (</w:t>
+      </w:r>
+      <w:proofErr w:type="spellStart"/>
+      <w:r>
+        <w:rPr>
+          <w:rFonts w:ascii="Candida-Roman" w:hAnsi="Candida-Roman"/>
+          <w:color w:val="1B1C20"/>
+          <w:sz w:val="20"/>
+          <w:szCs w:val="20"/>
+        </w:rPr>
+        <w:t>Turuk</w:t>
+      </w:r>
+      <w:proofErr w:type="spellEnd"/>
+      <w:r>
+        <w:rPr>
+          <w:rFonts w:ascii="Candida-Roman" w:hAnsi="Candida-Roman"/>
+          <w:color w:val="1B1C20"/>
+          <w:sz w:val="20"/>
+          <w:szCs w:val="20"/>
+        </w:rPr>
+        <w:t xml:space="preserve"> 1968), but there has been less study at that season.</w:t>
+      </w:r>
+    </w:p>
+    <w:p>
+      <w:pPr>
+        <w:rPr>
+          <w:rStyle w:val="fontstyle01"/>
+        </w:rPr>
+      </w:pPr>
+    </w:p>
+    <w:p>
+      <w:pPr>
+        <w:rPr>
+          <w:rStyle w:val="fontstyle01"/>
+        </w:rPr>
+      </w:pPr>
+    </w:p>
+    <w:p>
+      <w:pPr>
+        <w:rPr>
+          <w:rStyle w:val="fontstyle01"/>
+        </w:rPr>
+      </w:pPr>
+      <w:r>
+        <w:rPr>
+          <w:rStyle w:val="fontstyle01"/>
+        </w:rPr>
+        <w:t>ECOREGIONS</w:t>
+      </w:r>
+    </w:p>
+    <w:p>
+      <w:r>
+        <w:lastRenderedPageBreak/>
+        <w:t>Pepin et al 2010</w:t>
+      </w:r>
+    </w:p>
+    <w:p>
+      <w:pPr>
+        <w:rPr>
+          <w:rStyle w:val="fontstyle01"/>
+          <w:b w:val="0"/>
+        </w:rPr>
+      </w:pPr>
+      <w:bookmarkStart w:id="0" w:name="_GoBack"/>
+      <w:r>
+        <w:rPr>
+          <w:rStyle w:val="fontstyle01"/>
+          <w:b w:val="0"/>
+        </w:rPr>
+        <w:t>In all runs, the Grand Banks remained its own class separate from the NL shelf and the</w:t>
+      </w:r>
+      <w:r>
+        <w:rPr>
+          <w:rFonts w:ascii="TimesNewRomanPSMT" w:hAnsi="TimesNewRomanPSMT"/>
+          <w:b/>
+          <w:color w:val="000000"/>
+          <w:sz w:val="20"/>
+          <w:szCs w:val="20"/>
+        </w:rPr>
+        <w:br/>
+      </w:r>
+      <w:r>
+        <w:rPr>
+          <w:rStyle w:val="fontstyle01"/>
+          <w:b w:val="0"/>
+        </w:rPr>
+        <w:t>southeast shoal.</w:t>
+      </w:r>
+    </w:p>
+    <w:bookmarkEnd w:id="0"/>
+    <w:p>
+      <w:pPr>
+        <w:rPr>
+          <w:rStyle w:val="fontstyle01"/>
+        </w:rPr>
+      </w:pPr>
+    </w:p>
+    <w:p>
+      <w:pPr>
+        <w:rPr>
+          <w:rStyle w:val="fontstyle01"/>
+        </w:rPr>
+      </w:pPr>
+      <w:r>
+        <w:rPr>
+          <w:rStyle w:val="fontstyle01"/>
+        </w:rPr>
+        <w:t>Pepin et al 2012</w:t>
+      </w:r>
+    </w:p>
+    <w:p>
+      <w:pPr>
+        <w:rPr>
+          <w:rStyle w:val="fontstyle01"/>
+        </w:rPr>
+      </w:pPr>
+    </w:p>
+    <w:p>
+      <w:pPr>
+        <w:rPr>
+          <w:rFonts w:ascii="Calibri" w:hAnsi="Calibri"/>
+          <w:color w:val="000000"/>
+        </w:rPr>
+      </w:pPr>
+      <w:proofErr w:type="gramStart"/>
+      <w:r>
+        <w:rPr>
+          <w:rFonts w:ascii="Calibri" w:hAnsi="Calibri"/>
+          <w:color w:val="000000"/>
+        </w:rPr>
+        <w:t>link</w:t>
+      </w:r>
+      <w:proofErr w:type="gramEnd"/>
+      <w:r>
+        <w:rPr>
+          <w:rFonts w:ascii="Calibri" w:hAnsi="Calibri"/>
+          <w:color w:val="000000"/>
+        </w:rPr>
+        <w:t xml:space="preserve"> different features of the ecosystem, both physical and biological,</w:t>
+      </w:r>
+      <w:r>
+        <w:rPr>
+          <w:rFonts w:ascii="Calibri" w:hAnsi="Calibri"/>
+          <w:color w:val="000000"/>
+        </w:rPr>
+        <w:br/>
+        <w:t>to define areas with similar features</w:t>
+      </w:r>
+    </w:p>
+    <w:p>
+      <w:pPr>
+        <w:rPr>
+          <w:rFonts w:ascii="Calibri" w:hAnsi="Calibri"/>
+          <w:color w:val="000000"/>
+        </w:rPr>
+      </w:pPr>
+    </w:p>
+    <w:p>
+      <w:pPr>
+        <w:rPr>
+          <w:rFonts w:ascii="Calibri" w:hAnsi="Calibri"/>
+          <w:color w:val="000000"/>
+        </w:rPr>
+      </w:pPr>
+      <w:r>
+        <w:rPr>
+          <w:rFonts w:ascii="Calibri" w:hAnsi="Calibri"/>
+          <w:color w:val="000000"/>
+        </w:rPr>
+        <w:t>Grand Banks and NL Shelf</w:t>
+      </w:r>
+      <w:r>
+        <w:rPr>
+          <w:rFonts w:ascii="Calibri" w:hAnsi="Calibri"/>
+          <w:color w:val="000000"/>
+        </w:rPr>
+        <w:br/>
+        <w:t>still appear as distinct</w:t>
+      </w:r>
+    </w:p>
+    <w:p>
+      <w:pPr>
+        <w:rPr>
+          <w:rFonts w:ascii="Calibri" w:hAnsi="Calibri"/>
+          <w:color w:val="000000"/>
+        </w:rPr>
+      </w:pPr>
+    </w:p>
+    <w:p>
+      <w:pPr>
+        <w:rPr>
+          <w:rFonts w:ascii="Calibri" w:hAnsi="Calibri"/>
+          <w:color w:val="000000"/>
+        </w:rPr>
+      </w:pPr>
+      <w:r>
+        <w:rPr>
+          <w:rFonts w:ascii="Calibri" w:hAnsi="Calibri"/>
+          <w:color w:val="000000"/>
+        </w:rPr>
+        <w:t>Pepin et al 2014</w:t>
+      </w:r>
+    </w:p>
+    <w:p>
+      <w:pPr>
+        <w:rPr>
+          <w:rFonts w:ascii="Calibri" w:hAnsi="Calibri"/>
+          <w:color w:val="000000"/>
+        </w:rPr>
+      </w:pPr>
+    </w:p>
+    <w:p>
+      <w:r>
+        <w:rPr>
+          <w:rFonts w:ascii="Cambria" w:hAnsi="Cambria"/>
+          <w:color w:val="000000"/>
+          <w:sz w:val="20"/>
+          <w:szCs w:val="20"/>
+        </w:rPr>
+        <w:t>Ecosystem Production Units</w:t>
+      </w:r>
+      <w:r>
+        <w:rPr>
+          <w:rFonts w:ascii="Cambria" w:hAnsi="Cambria"/>
+          <w:color w:val="000000"/>
+          <w:sz w:val="20"/>
+          <w:szCs w:val="20"/>
+        </w:rPr>
+        <w:t xml:space="preserve"> (</w:t>
+      </w:r>
+      <w:r>
+        <w:rPr>
+          <w:rFonts w:ascii="Cambria" w:hAnsi="Cambria"/>
+          <w:color w:val="000000"/>
+          <w:sz w:val="20"/>
+          <w:szCs w:val="20"/>
+        </w:rPr>
+        <w:t xml:space="preserve">contain a reasonably well defined food web/production </w:t>
+      </w:r>
+      <w:proofErr w:type="gramStart"/>
+      <w:r>
+        <w:rPr>
+          <w:rFonts w:ascii="Cambria" w:hAnsi="Cambria"/>
+          <w:color w:val="000000"/>
+          <w:sz w:val="20"/>
+          <w:szCs w:val="20"/>
+        </w:rPr>
+        <w:t>system</w:t>
+      </w:r>
+      <w:r>
+        <w:t xml:space="preserve"> </w:t>
+      </w:r>
+      <w:r>
+        <w:t>)</w:t>
+      </w:r>
+      <w:proofErr w:type="gramEnd"/>
+      <w:r>
+        <w:rPr>
+          <w:rFonts w:ascii="Cambria" w:hAnsi="Cambria"/>
+          <w:color w:val="000000"/>
+          <w:sz w:val="20"/>
+          <w:szCs w:val="20"/>
+        </w:rPr>
+        <w:t xml:space="preserve"> - </w:t>
+      </w:r>
+      <w:r>
+        <w:rPr>
+          <w:rFonts w:ascii="Cambria" w:hAnsi="Cambria"/>
+          <w:color w:val="000000"/>
+          <w:sz w:val="20"/>
+          <w:szCs w:val="20"/>
+        </w:rPr>
+        <w:t>northeast Newfoundland Shelf</w:t>
+      </w:r>
+      <w:r>
+        <w:rPr>
+          <w:rFonts w:ascii="Cambria" w:hAnsi="Cambria"/>
+          <w:color w:val="000000"/>
+          <w:sz w:val="20"/>
+          <w:szCs w:val="20"/>
+        </w:rPr>
+        <w:br/>
+        <w:t>(subareas 2J3K), the Grand Banks (subareas 3LNO)</w:t>
+      </w:r>
+    </w:p>
+    <w:p>
+      <w:pPr>
+        <w:rPr>
+          <w:rStyle w:val="fontstyle01"/>
+        </w:rPr>
+      </w:pPr>
+    </w:p>
+    <w:p>
+      <w:pPr>
+        <w:rPr>
+          <w:rStyle w:val="fontstyle01"/>
+        </w:rPr>
+      </w:pPr>
+    </w:p>
+    <w:p>
+      <w:pPr>
+        <w:rPr>
+          <w:rStyle w:val="fontstyle01"/>
+        </w:rPr>
+      </w:pPr>
+    </w:p>
+    <w:p>
+      <w:pPr>
+        <w:rPr>
+          <w:rStyle w:val="fontstyle01"/>
+        </w:rPr>
+      </w:pPr>
+      <w:r>
+        <w:rPr>
+          <w:rStyle w:val="fontstyle01"/>
+        </w:rPr>
+        <w:t>Temporal dynamics of cod weight at age</w:t>
+      </w:r>
+      <w:r>
+        <w:rPr>
+          <w:rFonts w:ascii="Candida-Bold" w:hAnsi="Candida-Bold"/>
+          <w:b/>
+          <w:bCs/>
+          <w:color w:val="1B1C20"/>
+          <w:sz w:val="20"/>
+          <w:szCs w:val="20"/>
+        </w:rPr>
+        <w:br/>
+      </w:r>
+      <w:r>
+        <w:rPr>
+          <w:rStyle w:val="fontstyle01"/>
+        </w:rPr>
+        <w:t>and condition</w:t>
+      </w:r>
+    </w:p>
+    <w:p>
+      <w:pPr>
+        <w:rPr>
+          <w:rStyle w:val="fontstyle21"/>
+        </w:rPr>
+      </w:pPr>
+      <w:r>
+        <w:rPr>
+          <w:rFonts w:ascii="Candida-Bold" w:hAnsi="Candida-Bold"/>
+          <w:b/>
+          <w:bCs/>
+          <w:color w:val="1B1C20"/>
+          <w:sz w:val="20"/>
+          <w:szCs w:val="20"/>
+        </w:rPr>
+        <w:br/>
+      </w:r>
+      <w:r>
+        <w:rPr>
+          <w:rStyle w:val="fontstyle21"/>
+        </w:rPr>
+        <w:t xml:space="preserve">Capelin are a major component of the diet of cod in NL, and the growth and condition of cod have been shown to be sensitive to variation in the abundance of capelin in the ecosystem (Rose &amp; O’Driscoll 2002). Cod weights at age have been assessed annually in Div. 2J3KL from fall research bottom-trawl surveys beginning in 1978 (Fig. 9). We evaluated the coherence of the temporal variation in the 3-5 </w:t>
+      </w:r>
+      <w:proofErr w:type="spellStart"/>
+      <w:r>
+        <w:rPr>
+          <w:rStyle w:val="fontstyle21"/>
+        </w:rPr>
+        <w:t>yr</w:t>
+      </w:r>
+      <w:proofErr w:type="spellEnd"/>
+      <w:r>
+        <w:rPr>
+          <w:rStyle w:val="fontstyle21"/>
+        </w:rPr>
+        <w:t xml:space="preserve"> old cod weight at age time series through a PCA. The first 2 PCA modes effectively separated Div. 2J and 3K from 3L, captured 46 and 22% of the overall variance, respectively, and featured comparable loadings for all 6 series for Div. 2J and 3K (leading mode) and for all 3 series from Div. 3L (second mode; Figs. </w:t>
+      </w:r>
+      <w:proofErr w:type="gramStart"/>
+      <w:r>
+        <w:rPr>
+          <w:rStyle w:val="fontstyle21"/>
+        </w:rPr>
+        <w:t>S3 &amp; S4 in the Supplement).</w:t>
+      </w:r>
+      <w:proofErr w:type="gramEnd"/>
+      <w:r>
+        <w:rPr>
+          <w:rStyle w:val="fontstyle21"/>
+        </w:rPr>
+        <w:t xml:space="preserve"> Weight at age of 3-5 </w:t>
+      </w:r>
+      <w:proofErr w:type="spellStart"/>
+      <w:r>
+        <w:rPr>
+          <w:rStyle w:val="fontstyle21"/>
+        </w:rPr>
+        <w:t>yr</w:t>
+      </w:r>
+      <w:proofErr w:type="spellEnd"/>
+      <w:r>
+        <w:rPr>
+          <w:rStyle w:val="fontstyle21"/>
+        </w:rPr>
+        <w:t xml:space="preserve"> old cod in Div. 2J and 3K declined to minimum values in the early 1990s, about the time of the reported capelin collapse in Div. 3L. Of the 12 time series of weight at age, 5 showed significant (p &lt; 0.05) differences between the pre- and post-1991 periods: the weight at age of Div. 2J 5 </w:t>
+      </w:r>
+      <w:proofErr w:type="spellStart"/>
+      <w:r>
+        <w:rPr>
+          <w:rStyle w:val="fontstyle21"/>
+        </w:rPr>
+        <w:t>yr</w:t>
+      </w:r>
+      <w:proofErr w:type="spellEnd"/>
+      <w:r>
+        <w:rPr>
+          <w:rStyle w:val="fontstyle21"/>
+        </w:rPr>
+        <w:t xml:space="preserve"> and Div. 3K 4 </w:t>
+      </w:r>
+      <w:proofErr w:type="spellStart"/>
+      <w:r>
+        <w:rPr>
+          <w:rStyle w:val="fontstyle21"/>
+        </w:rPr>
+        <w:t>yr</w:t>
+      </w:r>
+      <w:proofErr w:type="spellEnd"/>
+      <w:r>
+        <w:rPr>
+          <w:rStyle w:val="fontstyle21"/>
+        </w:rPr>
+        <w:t xml:space="preserve"> old cod declined, whereas the weights of Div. 3L 3-4 </w:t>
+      </w:r>
+      <w:proofErr w:type="spellStart"/>
+      <w:r>
+        <w:rPr>
+          <w:rStyle w:val="fontstyle21"/>
+        </w:rPr>
+        <w:t>yr</w:t>
+      </w:r>
+      <w:proofErr w:type="spellEnd"/>
+      <w:r>
+        <w:rPr>
+          <w:rStyle w:val="fontstyle21"/>
+        </w:rPr>
+        <w:t xml:space="preserve"> old cod increased (Fig. 9; Table S2 in the Supplement). The increase of weight at age in Div. 3L is inconsistent with the reported capelin collapse. </w:t>
+      </w:r>
+      <w:proofErr w:type="spellStart"/>
+      <w:r>
+        <w:rPr>
+          <w:rStyle w:val="fontstyle21"/>
+        </w:rPr>
+        <w:t>Krumsick</w:t>
+      </w:r>
+      <w:proofErr w:type="spellEnd"/>
+      <w:r>
+        <w:rPr>
+          <w:rStyle w:val="fontstyle21"/>
+        </w:rPr>
+        <w:t xml:space="preserve"> &amp; Rose (2012) determined the diets of cod collected between March and </w:t>
+      </w:r>
+      <w:r>
+        <w:rPr>
+          <w:rStyle w:val="fontstyle21"/>
+        </w:rPr>
+        <w:lastRenderedPageBreak/>
+        <w:t xml:space="preserve">September in 1997-2003, 2008 and 2011 from Div. 2J, 3K, 3L and 3Ps. Over the entire region, capelin was the leading prey item at 31.6% by weight. On average, capelin constituted &lt;7.4% of the cod diet from Div. 2J, but made a progressively larger contribution in Div. 3K (13.5%) and Div. 3L (61.3%). In Div. 3Ps, capelin contributed 33.5% to the total diet. However, we note that cod biomass had reached low values in the early 1990s, which were sustained, and therefore it is possible that capelin availability had not declined relative to the diminished cod </w:t>
+      </w:r>
+      <w:proofErr w:type="gramStart"/>
+      <w:r>
+        <w:rPr>
+          <w:rStyle w:val="fontstyle21"/>
+        </w:rPr>
+        <w:t>biomass</w:t>
+      </w:r>
+      <w:proofErr w:type="gramEnd"/>
+      <w:r>
+        <w:rPr>
+          <w:rStyle w:val="fontstyle21"/>
+        </w:rPr>
+        <w:t>.</w:t>
+      </w:r>
+    </w:p>
+    <w:p>
+      <w:pPr>
+        <w:rPr>
+          <w:rStyle w:val="fontstyle21"/>
+        </w:rPr>
+      </w:pPr>
+    </w:p>
+    <w:p>
+      <w:pPr>
+        <w:rPr>
+          <w:rFonts w:ascii="Candida-Roman" w:hAnsi="Candida-Roman"/>
+          <w:color w:val="1B1C20"/>
+          <w:sz w:val="20"/>
+          <w:szCs w:val="20"/>
+        </w:rPr>
+      </w:pPr>
+      <w:r>
+        <w:rPr>
+          <w:rFonts w:ascii="Candida-Roman" w:hAnsi="Candida-Roman"/>
+          <w:color w:val="1B1C20"/>
+          <w:sz w:val="20"/>
+          <w:szCs w:val="20"/>
+        </w:rPr>
+        <w:t>Rose &amp; O’Driscoll (2002) reported a strong positive</w:t>
+      </w:r>
+      <w:r>
+        <w:rPr>
+          <w:rFonts w:ascii="Candida-Roman" w:hAnsi="Candida-Roman"/>
+          <w:color w:val="1B1C20"/>
+          <w:sz w:val="20"/>
+          <w:szCs w:val="20"/>
+        </w:rPr>
+        <w:t xml:space="preserve"> </w:t>
+      </w:r>
+      <w:r>
+        <w:rPr>
+          <w:rFonts w:ascii="Candida-Roman" w:hAnsi="Candida-Roman"/>
+          <w:color w:val="1B1C20"/>
+          <w:sz w:val="20"/>
+          <w:szCs w:val="20"/>
+        </w:rPr>
+        <w:t>relationship (R</w:t>
+      </w:r>
+      <w:r>
+        <w:rPr>
+          <w:rFonts w:ascii="Candida-Roman" w:hAnsi="Candida-Roman"/>
+          <w:color w:val="1B1C20"/>
+          <w:sz w:val="12"/>
+          <w:szCs w:val="12"/>
+        </w:rPr>
+        <w:t xml:space="preserve">2 </w:t>
+      </w:r>
+      <w:r>
+        <w:rPr>
+          <w:rFonts w:ascii="Candida-Roman" w:hAnsi="Candida-Roman"/>
+          <w:color w:val="1B1C20"/>
+          <w:sz w:val="20"/>
+          <w:szCs w:val="20"/>
+        </w:rPr>
+        <w:t>= 0.73) between the ratio of liver to</w:t>
+      </w:r>
+      <w:r>
+        <w:rPr>
+          <w:rFonts w:ascii="Candida-Roman" w:hAnsi="Candida-Roman"/>
+          <w:color w:val="1B1C20"/>
+          <w:sz w:val="20"/>
+          <w:szCs w:val="20"/>
+        </w:rPr>
+        <w:t xml:space="preserve"> </w:t>
+      </w:r>
+      <w:r>
+        <w:rPr>
+          <w:rFonts w:ascii="Candida-Roman" w:hAnsi="Candida-Roman"/>
+          <w:color w:val="1B1C20"/>
+          <w:sz w:val="20"/>
+          <w:szCs w:val="20"/>
+        </w:rPr>
+        <w:t>gutted body weight of 30-65 cm cod and a measure</w:t>
+      </w:r>
+      <w:r>
+        <w:rPr>
+          <w:rFonts w:ascii="Candida-Roman" w:hAnsi="Candida-Roman"/>
+          <w:color w:val="1B1C20"/>
+          <w:sz w:val="20"/>
+          <w:szCs w:val="20"/>
+        </w:rPr>
+        <w:t xml:space="preserve"> </w:t>
+      </w:r>
+      <w:r>
+        <w:rPr>
+          <w:rFonts w:ascii="Candida-Roman" w:hAnsi="Candida-Roman"/>
+          <w:color w:val="1B1C20"/>
+          <w:sz w:val="20"/>
+          <w:szCs w:val="20"/>
+        </w:rPr>
+        <w:t>of the local (within a 40 km radius) availability of</w:t>
+      </w:r>
+      <w:r>
+        <w:rPr>
+          <w:rFonts w:ascii="Candida-Roman" w:hAnsi="Candida-Roman"/>
+          <w:color w:val="1B1C20"/>
+          <w:sz w:val="20"/>
+          <w:szCs w:val="20"/>
+        </w:rPr>
+        <w:t xml:space="preserve"> </w:t>
+      </w:r>
+      <w:r>
+        <w:rPr>
+          <w:rFonts w:ascii="Candida-Roman" w:hAnsi="Candida-Roman"/>
+          <w:color w:val="1B1C20"/>
+          <w:sz w:val="20"/>
+          <w:szCs w:val="20"/>
+        </w:rPr>
+        <w:t>capelin, as assessed by acoustic surveys conducted</w:t>
+      </w:r>
+      <w:r>
+        <w:rPr>
+          <w:rFonts w:ascii="Candida-Roman" w:hAnsi="Candida-Roman"/>
+          <w:color w:val="1B1C20"/>
+          <w:sz w:val="20"/>
+          <w:szCs w:val="20"/>
+        </w:rPr>
+        <w:t xml:space="preserve"> </w:t>
+      </w:r>
+      <w:r>
+        <w:rPr>
+          <w:rFonts w:ascii="Candida-Roman" w:hAnsi="Candida-Roman"/>
+          <w:color w:val="1B1C20"/>
+          <w:sz w:val="20"/>
+          <w:szCs w:val="20"/>
+        </w:rPr>
+        <w:t>during 1996-2001, independent of those run by DFO.</w:t>
+      </w:r>
+      <w:r>
+        <w:rPr>
+          <w:rFonts w:ascii="Candida-Roman" w:hAnsi="Candida-Roman"/>
+          <w:color w:val="1B1C20"/>
+          <w:sz w:val="20"/>
+          <w:szCs w:val="20"/>
+        </w:rPr>
+        <w:t xml:space="preserve"> </w:t>
+      </w:r>
+      <w:r>
+        <w:rPr>
+          <w:rFonts w:ascii="Candida-Roman" w:hAnsi="Candida-Roman"/>
+          <w:color w:val="1B1C20"/>
+          <w:sz w:val="20"/>
+          <w:szCs w:val="20"/>
+        </w:rPr>
+        <w:t xml:space="preserve">We therefore examined temporal trends in the </w:t>
+      </w:r>
+      <w:proofErr w:type="spellStart"/>
+      <w:r>
+        <w:rPr>
+          <w:rFonts w:ascii="Candida-Roman" w:hAnsi="Candida-Roman"/>
+          <w:color w:val="1B1C20"/>
+          <w:sz w:val="20"/>
+          <w:szCs w:val="20"/>
+        </w:rPr>
+        <w:t>preand</w:t>
+      </w:r>
+      <w:proofErr w:type="spellEnd"/>
+      <w:r>
+        <w:rPr>
+          <w:rFonts w:ascii="Candida-Roman" w:hAnsi="Candida-Roman"/>
+          <w:color w:val="1B1C20"/>
+          <w:sz w:val="20"/>
+          <w:szCs w:val="20"/>
+        </w:rPr>
+        <w:t xml:space="preserve"> post-1991 liver condition index for 37 cm (immature) and 49 cm (mature) cod sampled in annual DFO</w:t>
+      </w:r>
+      <w:r>
+        <w:rPr>
+          <w:rFonts w:ascii="Candida-Roman" w:hAnsi="Candida-Roman"/>
+          <w:color w:val="1B1C20"/>
+          <w:sz w:val="20"/>
+          <w:szCs w:val="20"/>
+        </w:rPr>
+        <w:t xml:space="preserve"> </w:t>
+      </w:r>
+      <w:r>
+        <w:rPr>
+          <w:rFonts w:ascii="Candida-Roman" w:hAnsi="Candida-Roman"/>
+          <w:color w:val="1B1C20"/>
+          <w:sz w:val="20"/>
+          <w:szCs w:val="20"/>
+        </w:rPr>
+        <w:t>research surveys (Taggart et al. 1994). Annual standardized anomalies of the index for 37 and 49 cm cod</w:t>
+      </w:r>
+      <w:r>
+        <w:rPr>
+          <w:rFonts w:ascii="Candida-Roman" w:hAnsi="Candida-Roman"/>
+          <w:color w:val="1B1C20"/>
+          <w:sz w:val="20"/>
+          <w:szCs w:val="20"/>
+        </w:rPr>
+        <w:t xml:space="preserve"> </w:t>
+      </w:r>
+      <w:r>
+        <w:rPr>
+          <w:rFonts w:ascii="Candida-Roman" w:hAnsi="Candida-Roman"/>
+          <w:color w:val="1B1C20"/>
+          <w:sz w:val="20"/>
+          <w:szCs w:val="20"/>
+        </w:rPr>
+        <w:t>in Div. 2J and 49 cm cod in Div. 3K varied coherently,</w:t>
+      </w:r>
+      <w:r>
+        <w:rPr>
+          <w:rFonts w:ascii="Candida-Roman" w:hAnsi="Candida-Roman"/>
+          <w:color w:val="1B1C20"/>
+          <w:sz w:val="20"/>
+          <w:szCs w:val="20"/>
+        </w:rPr>
+        <w:t xml:space="preserve"> </w:t>
+      </w:r>
+      <w:r>
+        <w:rPr>
+          <w:rFonts w:ascii="Candida-Roman" w:hAnsi="Candida-Roman"/>
+          <w:color w:val="1B1C20"/>
+          <w:sz w:val="20"/>
+          <w:szCs w:val="20"/>
+        </w:rPr>
+        <w:t>with peak values in 1986, decreasing to sustained</w:t>
+      </w:r>
+      <w:r>
+        <w:rPr>
+          <w:rFonts w:ascii="Candida-Roman" w:hAnsi="Candida-Roman"/>
+          <w:color w:val="1B1C20"/>
+          <w:sz w:val="20"/>
+          <w:szCs w:val="20"/>
+        </w:rPr>
+        <w:t xml:space="preserve"> </w:t>
+      </w:r>
+      <w:r>
+        <w:rPr>
+          <w:rFonts w:ascii="Candida-Roman" w:hAnsi="Candida-Roman"/>
+          <w:color w:val="1B1C20"/>
+          <w:sz w:val="20"/>
+          <w:szCs w:val="20"/>
+        </w:rPr>
+        <w:t>low values in 1991, the time of the reported capelin</w:t>
+      </w:r>
+      <w:r>
+        <w:rPr>
+          <w:rFonts w:ascii="Candida-Roman" w:hAnsi="Candida-Roman"/>
+          <w:color w:val="1B1C20"/>
+          <w:sz w:val="20"/>
+          <w:szCs w:val="20"/>
+        </w:rPr>
+        <w:t xml:space="preserve"> </w:t>
+      </w:r>
+      <w:r>
+        <w:rPr>
+          <w:rFonts w:ascii="Candida-Roman" w:hAnsi="Candida-Roman"/>
+          <w:color w:val="1B1C20"/>
+          <w:sz w:val="20"/>
+          <w:szCs w:val="20"/>
+        </w:rPr>
+        <w:t xml:space="preserve">collapse (Fig. 10; see also Figs. </w:t>
+      </w:r>
+      <w:proofErr w:type="gramStart"/>
+      <w:r>
+        <w:rPr>
+          <w:rFonts w:ascii="Candida-Roman" w:hAnsi="Candida-Roman"/>
+          <w:color w:val="1B1C20"/>
+          <w:sz w:val="20"/>
+          <w:szCs w:val="20"/>
+        </w:rPr>
+        <w:t>S5 &amp; S6 in the Supplement).</w:t>
+      </w:r>
+      <w:proofErr w:type="gramEnd"/>
+      <w:r>
+        <w:rPr>
+          <w:rFonts w:ascii="Candida-Roman" w:hAnsi="Candida-Roman"/>
+          <w:color w:val="1B1C20"/>
+          <w:sz w:val="20"/>
+          <w:szCs w:val="20"/>
+        </w:rPr>
+        <w:t xml:space="preserve"> In Div. 3K (37 cm) and 3L, the opposite</w:t>
+      </w:r>
+      <w:r>
+        <w:rPr>
+          <w:rFonts w:ascii="Candida-Roman" w:hAnsi="Candida-Roman"/>
+          <w:color w:val="1B1C20"/>
+          <w:sz w:val="20"/>
+          <w:szCs w:val="20"/>
+        </w:rPr>
+        <w:t xml:space="preserve"> </w:t>
+      </w:r>
+      <w:r>
+        <w:rPr>
+          <w:rFonts w:ascii="Candida-Roman" w:hAnsi="Candida-Roman"/>
+          <w:color w:val="1B1C20"/>
+          <w:sz w:val="20"/>
+          <w:szCs w:val="20"/>
+        </w:rPr>
+        <w:t>occurred. The differences of the pre- and post-1991</w:t>
+      </w:r>
+      <w:r>
+        <w:rPr>
+          <w:rFonts w:ascii="Candida-Roman" w:hAnsi="Candida-Roman"/>
+          <w:color w:val="1B1C20"/>
+          <w:sz w:val="20"/>
+          <w:szCs w:val="20"/>
+        </w:rPr>
+        <w:t xml:space="preserve"> </w:t>
+      </w:r>
+      <w:r>
+        <w:rPr>
+          <w:rFonts w:ascii="Candida-Roman" w:hAnsi="Candida-Roman"/>
+          <w:color w:val="1B1C20"/>
+          <w:sz w:val="20"/>
+          <w:szCs w:val="20"/>
+        </w:rPr>
+        <w:t>liver indexes were significant for all but the Div. 3K</w:t>
+      </w:r>
+      <w:r>
+        <w:rPr>
+          <w:rFonts w:ascii="Candida-Roman" w:hAnsi="Candida-Roman"/>
+          <w:color w:val="1B1C20"/>
+          <w:sz w:val="20"/>
+          <w:szCs w:val="20"/>
+        </w:rPr>
+        <w:t xml:space="preserve"> </w:t>
+      </w:r>
+      <w:r>
+        <w:rPr>
+          <w:rFonts w:ascii="Candida-Roman" w:hAnsi="Candida-Roman"/>
+          <w:color w:val="1B1C20"/>
+          <w:sz w:val="20"/>
+          <w:szCs w:val="20"/>
+        </w:rPr>
+        <w:t>49 cm cod (Table S3 in the Supplement). The index</w:t>
+      </w:r>
+      <w:r>
+        <w:rPr>
+          <w:rFonts w:ascii="Candida-Roman" w:hAnsi="Candida-Roman"/>
+          <w:color w:val="1B1C20"/>
+          <w:sz w:val="20"/>
+          <w:szCs w:val="20"/>
+        </w:rPr>
+        <w:t xml:space="preserve"> </w:t>
+      </w:r>
+      <w:r>
+        <w:rPr>
+          <w:rFonts w:ascii="Candida-Roman" w:hAnsi="Candida-Roman"/>
+          <w:color w:val="1B1C20"/>
+          <w:sz w:val="20"/>
+          <w:szCs w:val="20"/>
+        </w:rPr>
+        <w:t>decreased for both size classes in Div. 2J and</w:t>
+      </w:r>
+      <w:r>
+        <w:rPr>
+          <w:rFonts w:ascii="Candida-Roman" w:hAnsi="Candida-Roman"/>
+          <w:color w:val="1B1C20"/>
+          <w:sz w:val="20"/>
+          <w:szCs w:val="20"/>
+        </w:rPr>
+        <w:t xml:space="preserve"> </w:t>
+      </w:r>
+      <w:r>
+        <w:rPr>
+          <w:rFonts w:ascii="Candida-Roman" w:hAnsi="Candida-Roman"/>
+          <w:color w:val="1B1C20"/>
+          <w:sz w:val="20"/>
+          <w:szCs w:val="20"/>
+        </w:rPr>
+        <w:t>increased for both in Div. 3L as well as for Div. 3K 37</w:t>
+      </w:r>
+      <w:r>
+        <w:rPr>
+          <w:rFonts w:ascii="Candida-Roman" w:hAnsi="Candida-Roman"/>
+          <w:color w:val="1B1C20"/>
+          <w:sz w:val="20"/>
+          <w:szCs w:val="20"/>
+        </w:rPr>
+        <w:t xml:space="preserve"> </w:t>
+      </w:r>
+      <w:r>
+        <w:rPr>
+          <w:rFonts w:ascii="Candida-Roman" w:hAnsi="Candida-Roman"/>
+          <w:color w:val="1B1C20"/>
+          <w:sz w:val="20"/>
+          <w:szCs w:val="20"/>
+        </w:rPr>
+        <w:t>cm cod. The increased condition index in Div. 3L is</w:t>
+      </w:r>
+      <w:r>
+        <w:rPr>
+          <w:rFonts w:ascii="Candida-Roman" w:hAnsi="Candida-Roman"/>
+          <w:color w:val="1B1C20"/>
+          <w:sz w:val="20"/>
+          <w:szCs w:val="20"/>
+        </w:rPr>
+        <w:t xml:space="preserve"> </w:t>
+      </w:r>
+      <w:r>
+        <w:rPr>
+          <w:rFonts w:ascii="Candida-Roman" w:hAnsi="Candida-Roman"/>
+          <w:color w:val="1B1C20"/>
+          <w:sz w:val="20"/>
+          <w:szCs w:val="20"/>
+        </w:rPr>
+        <w:t>inconsistent with the reported capelin collapse there.</w:t>
+      </w:r>
+      <w:r>
+        <w:rPr>
+          <w:rFonts w:ascii="Candida-Roman" w:hAnsi="Candida-Roman"/>
+          <w:color w:val="1B1C20"/>
+          <w:sz w:val="20"/>
+          <w:szCs w:val="20"/>
+        </w:rPr>
+        <w:t xml:space="preserve"> </w:t>
+      </w:r>
+    </w:p>
+    <w:p>
+      <w:pPr>
+        <w:rPr>
+          <w:rFonts w:ascii="Candida-Roman" w:hAnsi="Candida-Roman"/>
+          <w:color w:val="1B1C20"/>
+          <w:sz w:val="20"/>
+          <w:szCs w:val="20"/>
+        </w:rPr>
+      </w:pPr>
+      <w:r>
+        <w:rPr>
+          <w:rFonts w:ascii="Candida-Roman" w:hAnsi="Candida-Roman"/>
+          <w:color w:val="1B1C20"/>
+          <w:sz w:val="20"/>
+          <w:szCs w:val="20"/>
+        </w:rPr>
+        <w:t>In summary, both the analysis of cod weight at age</w:t>
+      </w:r>
+      <w:r>
+        <w:rPr>
+          <w:rFonts w:ascii="Candida-Roman" w:hAnsi="Candida-Roman"/>
+          <w:color w:val="1B1C20"/>
+          <w:sz w:val="20"/>
+          <w:szCs w:val="20"/>
+        </w:rPr>
+        <w:t xml:space="preserve"> </w:t>
+      </w:r>
+      <w:r>
+        <w:rPr>
+          <w:rFonts w:ascii="Candida-Roman" w:hAnsi="Candida-Roman"/>
+          <w:color w:val="1B1C20"/>
+          <w:sz w:val="20"/>
+          <w:szCs w:val="20"/>
+        </w:rPr>
+        <w:t>and liver condition indicate that changes occurred in</w:t>
+      </w:r>
+      <w:r>
+        <w:rPr>
+          <w:rFonts w:ascii="Candida-Roman" w:hAnsi="Candida-Roman"/>
+          <w:color w:val="1B1C20"/>
+          <w:sz w:val="20"/>
+          <w:szCs w:val="20"/>
+        </w:rPr>
+        <w:t xml:space="preserve"> </w:t>
+      </w:r>
+      <w:r>
+        <w:rPr>
+          <w:rFonts w:ascii="Candida-Roman" w:hAnsi="Candida-Roman"/>
+          <w:color w:val="1B1C20"/>
+          <w:sz w:val="20"/>
+          <w:szCs w:val="20"/>
+        </w:rPr>
+        <w:t>the cod-capelin trophic dynamics in the early 1990s,</w:t>
+      </w:r>
+      <w:r>
+        <w:rPr>
+          <w:rFonts w:ascii="Candida-Roman" w:hAnsi="Candida-Roman"/>
+          <w:color w:val="1B1C20"/>
+          <w:sz w:val="20"/>
+          <w:szCs w:val="20"/>
+        </w:rPr>
+        <w:t xml:space="preserve"> </w:t>
+      </w:r>
+      <w:r>
+        <w:rPr>
+          <w:rFonts w:ascii="Candida-Roman" w:hAnsi="Candida-Roman"/>
+          <w:color w:val="1B1C20"/>
+          <w:sz w:val="20"/>
+          <w:szCs w:val="20"/>
+        </w:rPr>
+        <w:t>particularly in Div. 2J, that were roughly coherent</w:t>
+      </w:r>
+      <w:r>
+        <w:rPr>
+          <w:rFonts w:ascii="Candida-Roman" w:hAnsi="Candida-Roman"/>
+          <w:color w:val="1B1C20"/>
+          <w:sz w:val="20"/>
+          <w:szCs w:val="20"/>
+        </w:rPr>
+        <w:t xml:space="preserve"> </w:t>
+      </w:r>
+      <w:r>
+        <w:rPr>
+          <w:rFonts w:ascii="Candida-Roman" w:hAnsi="Candida-Roman"/>
+          <w:color w:val="1B1C20"/>
+          <w:sz w:val="20"/>
+          <w:szCs w:val="20"/>
+        </w:rPr>
+        <w:t>with the dramatic decline in biomass estimates from</w:t>
+      </w:r>
+      <w:r>
+        <w:rPr>
+          <w:rFonts w:ascii="Candida-Roman" w:hAnsi="Candida-Roman"/>
+          <w:color w:val="1B1C20"/>
+          <w:sz w:val="20"/>
+          <w:szCs w:val="20"/>
+        </w:rPr>
+        <w:t xml:space="preserve"> </w:t>
+      </w:r>
+      <w:r>
+        <w:rPr>
+          <w:rFonts w:ascii="Candida-Roman" w:hAnsi="Candida-Roman"/>
+          <w:color w:val="1B1C20"/>
+          <w:sz w:val="20"/>
+          <w:szCs w:val="20"/>
+        </w:rPr>
+        <w:t>the Div. 3L capelin acoustic surveys. However, this</w:t>
+      </w:r>
+      <w:r>
+        <w:rPr>
+          <w:rFonts w:ascii="Candida-Roman" w:hAnsi="Candida-Roman"/>
+          <w:color w:val="1B1C20"/>
+          <w:sz w:val="20"/>
+          <w:szCs w:val="20"/>
+        </w:rPr>
+        <w:t xml:space="preserve"> </w:t>
+      </w:r>
+      <w:r>
+        <w:rPr>
+          <w:rFonts w:ascii="Candida-Roman" w:hAnsi="Candida-Roman"/>
+          <w:color w:val="1B1C20"/>
+          <w:sz w:val="20"/>
+          <w:szCs w:val="20"/>
+        </w:rPr>
+        <w:t>was not the case in the southern part of the region</w:t>
+      </w:r>
+      <w:r>
+        <w:rPr>
+          <w:rFonts w:ascii="Candida-Roman" w:hAnsi="Candida-Roman"/>
+          <w:color w:val="1B1C20"/>
+          <w:sz w:val="20"/>
+          <w:szCs w:val="20"/>
+        </w:rPr>
+        <w:t xml:space="preserve"> </w:t>
+      </w:r>
+      <w:r>
+        <w:rPr>
+          <w:rFonts w:ascii="Candida-Roman" w:hAnsi="Candida-Roman"/>
+          <w:color w:val="1B1C20"/>
+          <w:sz w:val="20"/>
+          <w:szCs w:val="20"/>
+        </w:rPr>
+        <w:t>(Div. 3L), and mixed results were obtained in Div. 3K.</w:t>
+      </w:r>
+    </w:p>
+    <w:p>
+      <w:pPr>
+        <w:rPr>
+          <w:rFonts w:ascii="Candida-Roman" w:hAnsi="Candida-Roman"/>
+          <w:color w:val="1B1C20"/>
+          <w:sz w:val="20"/>
+          <w:szCs w:val="20"/>
+        </w:rPr>
+      </w:pPr>
+    </w:p>
+    <w:p>
+      <w:pPr>
+        <w:rPr>
+          <w:rFonts w:ascii="Candida-Roman" w:hAnsi="Candida-Roman"/>
+          <w:color w:val="1B1C20"/>
+          <w:sz w:val="20"/>
+          <w:szCs w:val="20"/>
+        </w:rPr>
+      </w:pPr>
+      <w:r>
+        <w:rPr>
+          <w:noProof/>
+          <w:lang w:eastAsia="en-CA"/>
+        </w:rPr>
+        <w:lastRenderedPageBreak/>
+        <w:drawing>
+          <wp:inline distT="0" distB="0" distL="0" distR="0" wp14:anchorId="4F0C9B4D" wp14:editId="31AEB642">
+            <wp:extent cx="3285067" cy="6744444"/>
+            <wp:effectExtent l="0" t="0" r="0" b="0"/>
+            <wp:docPr id="3" name="Picture 3"/>
+            <wp:cNvGraphicFramePr>
+              <a:graphicFrameLocks xmlns:a="http://schemas.openxmlformats.org/drawingml/2006/main" noChangeAspect="1"/>
+            </wp:cNvGraphicFramePr>
+            <a:graphic xmlns:a="http://schemas.openxmlformats.org/drawingml/2006/main">
+              <a:graphicData uri="http://schemas.openxmlformats.org/drawingml/2006/picture">
+                <pic:pic xmlns:pic="http://schemas.openxmlformats.org/drawingml/2006/picture">
+                  <pic:nvPicPr>
+                    <pic:cNvPr id="0" name=""/>
+                    <pic:cNvPicPr/>
+                  </pic:nvPicPr>
+                  <pic:blipFill>
+                    <a:blip r:embed="rId6"/>
+                    <a:stretch>
+                      <a:fillRect/>
+                    </a:stretch>
+                  </pic:blipFill>
+                  <pic:spPr>
+                    <a:xfrm>
+                      <a:off x="0" y="0"/>
+                      <a:ext cx="3282891" cy="6739977"/>
+                    </a:xfrm>
+                    <a:prstGeom prst="rect">
+                      <a:avLst/>
+                    </a:prstGeom>
+                  </pic:spPr>
+                </pic:pic>
+              </a:graphicData>
+            </a:graphic>
+          </wp:inline>
+        </w:drawing>
       </w:r>
     </w:p>
     <w:p>
@@ -16,6 +2177,48 @@
           <w:lang w:val="en-US"/>
         </w:rPr>
       </w:pPr>
+      <w:r>
+        <w:rPr>
+          <w:noProof/>
+          <w:lang w:eastAsia="en-CA"/>
+        </w:rPr>
+        <w:lastRenderedPageBreak/>
+        <w:drawing>
+          <wp:inline distT="0" distB="0" distL="0" distR="0" wp14:anchorId="5621A25C" wp14:editId="3BD2BB2F">
+            <wp:extent cx="3901440" cy="2758440"/>
+            <wp:effectExtent l="0" t="0" r="3810" b="3810"/>
+            <wp:docPr id="1" name="Picture 1"/>
+            <wp:cNvGraphicFramePr>
+              <a:graphicFrameLocks xmlns:a="http://schemas.openxmlformats.org/drawingml/2006/main" noChangeAspect="1"/>
+            </wp:cNvGraphicFramePr>
+            <a:graphic xmlns:a="http://schemas.openxmlformats.org/drawingml/2006/main">
+              <a:graphicData uri="http://schemas.openxmlformats.org/drawingml/2006/picture">
+                <pic:pic xmlns:pic="http://schemas.openxmlformats.org/drawingml/2006/picture">
+                  <pic:nvPicPr>
+                    <pic:cNvPr id="0" name=""/>
+                    <pic:cNvPicPr/>
+                  </pic:nvPicPr>
+                  <pic:blipFill>
+                    <a:blip r:embed="rId7"/>
+                    <a:stretch>
+                      <a:fillRect/>
+                    </a:stretch>
+                  </pic:blipFill>
+                  <pic:spPr>
+                    <a:xfrm>
+                      <a:off x="0" y="0"/>
+                      <a:ext cx="3901440" cy="2758440"/>
+                    </a:xfrm>
+                    <a:prstGeom prst="rect">
+                      <a:avLst/>
+                    </a:prstGeom>
+                  </pic:spPr>
+                </pic:pic>
+              </a:graphicData>
+            </a:graphic>
+          </wp:inline>
+        </w:drawing>
+      </w:r>
     </w:p>
     <w:p>
       <w:pPr>
@@ -25,75 +2228,246 @@
       </w:pPr>
       <w:r>
         <w:rPr>
+          <w:noProof/>
+          <w:lang w:eastAsia="en-CA"/>
+        </w:rPr>
+        <w:drawing>
+          <wp:inline distT="0" distB="0" distL="0" distR="0" wp14:anchorId="27CE9F66" wp14:editId="3CC5E0F3">
+            <wp:extent cx="3261360" cy="2247900"/>
+            <wp:effectExtent l="0" t="0" r="0" b="0"/>
+            <wp:docPr id="2" name="Picture 2"/>
+            <wp:cNvGraphicFramePr>
+              <a:graphicFrameLocks xmlns:a="http://schemas.openxmlformats.org/drawingml/2006/main" noChangeAspect="1"/>
+            </wp:cNvGraphicFramePr>
+            <a:graphic xmlns:a="http://schemas.openxmlformats.org/drawingml/2006/main">
+              <a:graphicData uri="http://schemas.openxmlformats.org/drawingml/2006/picture">
+                <pic:pic xmlns:pic="http://schemas.openxmlformats.org/drawingml/2006/picture">
+                  <pic:nvPicPr>
+                    <pic:cNvPr id="0" name=""/>
+                    <pic:cNvPicPr/>
+                  </pic:nvPicPr>
+                  <pic:blipFill>
+                    <a:blip r:embed="rId8"/>
+                    <a:stretch>
+                      <a:fillRect/>
+                    </a:stretch>
+                  </pic:blipFill>
+                  <pic:spPr>
+                    <a:xfrm>
+                      <a:off x="0" y="0"/>
+                      <a:ext cx="3261360" cy="2247900"/>
+                    </a:xfrm>
+                    <a:prstGeom prst="rect">
+                      <a:avLst/>
+                    </a:prstGeom>
+                  </pic:spPr>
+                </pic:pic>
+              </a:graphicData>
+            </a:graphic>
+          </wp:inline>
+        </w:drawing>
+      </w:r>
+    </w:p>
+    <w:p>
+      <w:pPr>
+        <w:rPr>
           <w:lang w:val="en-US"/>
         </w:rPr>
-        <w:t xml:space="preserve">Latitudinal differences (2J, 3K, 3L) in liver condition and weight at age. Weight at age of </w:t>
-      </w:r>
-      <w:proofErr w:type="spellStart"/>
-      <w:r>
+      </w:pPr>
+      <w:r>
+        <w:rPr>
+          <w:noProof/>
+          <w:lang w:eastAsia="en-CA"/>
+        </w:rPr>
+        <w:drawing>
+          <wp:inline distT="0" distB="0" distL="0" distR="0" wp14:anchorId="3A785A68" wp14:editId="36310CDE">
+            <wp:extent cx="4884420" cy="1112520"/>
+            <wp:effectExtent l="0" t="0" r="0" b="0"/>
+            <wp:docPr id="5" name="Picture 5"/>
+            <wp:cNvGraphicFramePr>
+              <a:graphicFrameLocks xmlns:a="http://schemas.openxmlformats.org/drawingml/2006/main" noChangeAspect="1"/>
+            </wp:cNvGraphicFramePr>
+            <a:graphic xmlns:a="http://schemas.openxmlformats.org/drawingml/2006/main">
+              <a:graphicData uri="http://schemas.openxmlformats.org/drawingml/2006/picture">
+                <pic:pic xmlns:pic="http://schemas.openxmlformats.org/drawingml/2006/picture">
+                  <pic:nvPicPr>
+                    <pic:cNvPr id="0" name=""/>
+                    <pic:cNvPicPr/>
+                  </pic:nvPicPr>
+                  <pic:blipFill>
+                    <a:blip r:embed="rId9"/>
+                    <a:stretch>
+                      <a:fillRect/>
+                    </a:stretch>
+                  </pic:blipFill>
+                  <pic:spPr>
+                    <a:xfrm>
+                      <a:off x="0" y="0"/>
+                      <a:ext cx="4884420" cy="1112520"/>
+                    </a:xfrm>
+                    <a:prstGeom prst="rect">
+                      <a:avLst/>
+                    </a:prstGeom>
+                  </pic:spPr>
+                </pic:pic>
+              </a:graphicData>
+            </a:graphic>
+          </wp:inline>
+        </w:drawing>
+      </w:r>
+    </w:p>
+    <w:p>
+      <w:pPr>
         <w:rPr>
           <w:lang w:val="en-US"/>
         </w:rPr>
-        <w:t>Div</w:t>
-      </w:r>
-      <w:proofErr w:type="spellEnd"/>
-      <w:r>
+      </w:pPr>
+    </w:p>
+    <w:p>
+      <w:pPr>
         <w:rPr>
           <w:lang w:val="en-US"/>
         </w:rPr>
-        <w:t xml:space="preserve"> 3L 3-4 </w:t>
-      </w:r>
-      <w:proofErr w:type="spellStart"/>
-      <w:r>
+      </w:pPr>
+      <w:r>
+        <w:rPr>
+          <w:noProof/>
+          <w:lang w:eastAsia="en-CA"/>
+        </w:rPr>
+        <w:lastRenderedPageBreak/>
+        <w:drawing>
+          <wp:inline distT="0" distB="0" distL="0" distR="0" wp14:anchorId="4229F174" wp14:editId="5E20BDBD">
+            <wp:extent cx="3327400" cy="7074219"/>
+            <wp:effectExtent l="0" t="0" r="6350" b="0"/>
+            <wp:docPr id="4" name="Picture 4"/>
+            <wp:cNvGraphicFramePr>
+              <a:graphicFrameLocks xmlns:a="http://schemas.openxmlformats.org/drawingml/2006/main" noChangeAspect="1"/>
+            </wp:cNvGraphicFramePr>
+            <a:graphic xmlns:a="http://schemas.openxmlformats.org/drawingml/2006/main">
+              <a:graphicData uri="http://schemas.openxmlformats.org/drawingml/2006/picture">
+                <pic:pic xmlns:pic="http://schemas.openxmlformats.org/drawingml/2006/picture">
+                  <pic:nvPicPr>
+                    <pic:cNvPr id="0" name=""/>
+                    <pic:cNvPicPr/>
+                  </pic:nvPicPr>
+                  <pic:blipFill>
+                    <a:blip r:embed="rId10"/>
+                    <a:stretch>
+                      <a:fillRect/>
+                    </a:stretch>
+                  </pic:blipFill>
+                  <pic:spPr>
+                    <a:xfrm>
+                      <a:off x="0" y="0"/>
+                      <a:ext cx="3330511" cy="7080833"/>
+                    </a:xfrm>
+                    <a:prstGeom prst="rect">
+                      <a:avLst/>
+                    </a:prstGeom>
+                  </pic:spPr>
+                </pic:pic>
+              </a:graphicData>
+            </a:graphic>
+          </wp:inline>
+        </w:drawing>
+      </w:r>
+    </w:p>
+    <w:p>
+      <w:pPr>
         <w:rPr>
           <w:lang w:val="en-US"/>
         </w:rPr>
-        <w:t>yr</w:t>
-      </w:r>
-      <w:proofErr w:type="spellEnd"/>
-      <w:r>
+      </w:pPr>
+      <w:r>
+        <w:rPr>
+          <w:noProof/>
+          <w:lang w:eastAsia="en-CA"/>
+        </w:rPr>
+        <w:lastRenderedPageBreak/>
+        <w:drawing>
+          <wp:inline distT="0" distB="0" distL="0" distR="0" wp14:anchorId="624EB14B" wp14:editId="601795FD">
+            <wp:extent cx="5006340" cy="1706880"/>
+            <wp:effectExtent l="0" t="0" r="3810" b="7620"/>
+            <wp:docPr id="6" name="Picture 6"/>
+            <wp:cNvGraphicFramePr>
+              <a:graphicFrameLocks xmlns:a="http://schemas.openxmlformats.org/drawingml/2006/main" noChangeAspect="1"/>
+            </wp:cNvGraphicFramePr>
+            <a:graphic xmlns:a="http://schemas.openxmlformats.org/drawingml/2006/main">
+              <a:graphicData uri="http://schemas.openxmlformats.org/drawingml/2006/picture">
+                <pic:pic xmlns:pic="http://schemas.openxmlformats.org/drawingml/2006/picture">
+                  <pic:nvPicPr>
+                    <pic:cNvPr id="0" name=""/>
+                    <pic:cNvPicPr/>
+                  </pic:nvPicPr>
+                  <pic:blipFill>
+                    <a:blip r:embed="rId11"/>
+                    <a:stretch>
+                      <a:fillRect/>
+                    </a:stretch>
+                  </pic:blipFill>
+                  <pic:spPr>
+                    <a:xfrm>
+                      <a:off x="0" y="0"/>
+                      <a:ext cx="5006340" cy="1706880"/>
+                    </a:xfrm>
+                    <a:prstGeom prst="rect">
+                      <a:avLst/>
+                    </a:prstGeom>
+                  </pic:spPr>
+                </pic:pic>
+              </a:graphicData>
+            </a:graphic>
+          </wp:inline>
+        </w:drawing>
+      </w:r>
+    </w:p>
+    <w:p>
+      <w:pPr>
         <w:rPr>
           <w:lang w:val="en-US"/>
         </w:rPr>
-        <w:t xml:space="preserve"> old cod increased</w:t>
-      </w:r>
-    </w:p>
-    <w:p>
-      <w:pPr>
-        <w:rPr>
-          <w:lang w:val="en-US"/>
-        </w:rPr>
-      </w:pPr>
-    </w:p>
-    <w:p>
-      <w:pPr>
-        <w:rPr>
-          <w:lang w:val="en-US"/>
-        </w:rPr>
-      </w:pPr>
-      <w:proofErr w:type="gramStart"/>
-      <w:r>
-        <w:rPr>
-          <w:lang w:val="en-US"/>
-        </w:rPr>
-        <w:t>ADB  to</w:t>
-      </w:r>
-      <w:proofErr w:type="gramEnd"/>
-      <w:r>
-        <w:rPr>
-          <w:lang w:val="en-US"/>
-        </w:rPr>
-        <w:t xml:space="preserve"> write this and MKA to revise</w:t>
-      </w:r>
-    </w:p>
-    <w:p>
-      <w:pPr>
-        <w:rPr>
-          <w:lang w:val="en-US"/>
-        </w:rPr>
-      </w:pPr>
-      <w:bookmarkStart w:id="0" w:name="_GoBack"/>
-      <w:bookmarkEnd w:id="0"/>
+      </w:pPr>
+      <w:r>
+        <w:rPr>
+          <w:noProof/>
+          <w:lang w:eastAsia="en-CA"/>
+        </w:rPr>
+        <w:drawing>
+          <wp:inline distT="0" distB="0" distL="0" distR="0" wp14:anchorId="6E8CB359" wp14:editId="13F9BAD5">
+            <wp:extent cx="4290060" cy="5692140"/>
+            <wp:effectExtent l="0" t="0" r="0" b="3810"/>
+            <wp:docPr id="7" name="Picture 7"/>
+            <wp:cNvGraphicFramePr>
+              <a:graphicFrameLocks xmlns:a="http://schemas.openxmlformats.org/drawingml/2006/main" noChangeAspect="1"/>
+            </wp:cNvGraphicFramePr>
+            <a:graphic xmlns:a="http://schemas.openxmlformats.org/drawingml/2006/main">
+              <a:graphicData uri="http://schemas.openxmlformats.org/drawingml/2006/picture">
+                <pic:pic xmlns:pic="http://schemas.openxmlformats.org/drawingml/2006/picture">
+                  <pic:nvPicPr>
+                    <pic:cNvPr id="0" name=""/>
+                    <pic:cNvPicPr/>
+                  </pic:nvPicPr>
+                  <pic:blipFill>
+                    <a:blip r:embed="rId12"/>
+                    <a:stretch>
+                      <a:fillRect/>
+                    </a:stretch>
+                  </pic:blipFill>
+                  <pic:spPr>
+                    <a:xfrm>
+                      <a:off x="0" y="0"/>
+                      <a:ext cx="4290060" cy="5692140"/>
+                    </a:xfrm>
+                    <a:prstGeom prst="rect">
+                      <a:avLst/>
+                    </a:prstGeom>
+                  </pic:spPr>
+                </pic:pic>
+              </a:graphicData>
+            </a:graphic>
+          </wp:inline>
+        </w:drawing>
+      </w:r>
     </w:p>
     <w:sectPr>
       <w:pgSz w:w="12240" w:h="15840"/>
@@ -103,6 +2477,104 @@
     </w:sectPr>
   </w:body>
 </w:document>
+</file>
+
+<file path=word/numbering.xml><?xml version="1.0" encoding="utf-8"?>
+<w:numbering xmlns:wpc="http://schemas.microsoft.com/office/word/2010/wordprocessingCanvas" xmlns:mc="http://schemas.openxmlformats.org/markup-compatibility/2006" xmlns:o="urn:schemas-microsoft-com:office:office" xmlns:r="http://schemas.openxmlformats.org/officeDocument/2006/relationships" xmlns:m="http://schemas.openxmlformats.org/officeDocument/2006/math" xmlns:v="urn:schemas-microsoft-com:vml" xmlns:wp14="http://schemas.microsoft.com/office/word/2010/wordprocessingDrawing" xmlns:wp="http://schemas.openxmlformats.org/drawingml/2006/wordprocessingDrawing" xmlns:w10="urn:schemas-microsoft-com:office:word" xmlns:w="http://schemas.openxmlformats.org/wordprocessingml/2006/main" xmlns:w14="http://schemas.microsoft.com/office/word/2010/wordml" xmlns:wpg="http://schemas.microsoft.com/office/word/2010/wordprocessingGroup" xmlns:wpi="http://schemas.microsoft.com/office/word/2010/wordprocessingInk" xmlns:wne="http://schemas.microsoft.com/office/word/2006/wordml" xmlns:wps="http://schemas.microsoft.com/office/word/2010/wordprocessingShape" mc:Ignorable="w14 wp14">
+  <w:abstractNum w:abstractNumId="0">
+    <w:nsid w:val="58D06E68"/>
+    <w:multiLevelType w:val="hybridMultilevel"/>
+    <w:tmpl w:val="DAE62D3A"/>
+    <w:lvl w:ilvl="0" w:tplc="4E546194">
+      <w:start w:val="1"/>
+      <w:numFmt w:val="decimal"/>
+      <w:lvlText w:val="%1."/>
+      <w:lvlJc w:val="left"/>
+      <w:pPr>
+        <w:ind w:left="720" w:hanging="360"/>
+      </w:pPr>
+      <w:rPr>
+        <w:rFonts w:ascii="Candida-Roman" w:hAnsi="Candida-Roman" w:hint="default"/>
+        <w:b w:val="0"/>
+      </w:rPr>
+    </w:lvl>
+    <w:lvl w:ilvl="1" w:tplc="10090019">
+      <w:start w:val="1"/>
+      <w:numFmt w:val="lowerLetter"/>
+      <w:lvlText w:val="%2."/>
+      <w:lvlJc w:val="left"/>
+      <w:pPr>
+        <w:ind w:left="1440" w:hanging="360"/>
+      </w:pPr>
+    </w:lvl>
+    <w:lvl w:ilvl="2" w:tplc="1009001B" w:tentative="1">
+      <w:start w:val="1"/>
+      <w:numFmt w:val="lowerRoman"/>
+      <w:lvlText w:val="%3."/>
+      <w:lvlJc w:val="right"/>
+      <w:pPr>
+        <w:ind w:left="2160" w:hanging="180"/>
+      </w:pPr>
+    </w:lvl>
+    <w:lvl w:ilvl="3" w:tplc="1009000F" w:tentative="1">
+      <w:start w:val="1"/>
+      <w:numFmt w:val="decimal"/>
+      <w:lvlText w:val="%4."/>
+      <w:lvlJc w:val="left"/>
+      <w:pPr>
+        <w:ind w:left="2880" w:hanging="360"/>
+      </w:pPr>
+    </w:lvl>
+    <w:lvl w:ilvl="4" w:tplc="10090019" w:tentative="1">
+      <w:start w:val="1"/>
+      <w:numFmt w:val="lowerLetter"/>
+      <w:lvlText w:val="%5."/>
+      <w:lvlJc w:val="left"/>
+      <w:pPr>
+        <w:ind w:left="3600" w:hanging="360"/>
+      </w:pPr>
+    </w:lvl>
+    <w:lvl w:ilvl="5" w:tplc="1009001B" w:tentative="1">
+      <w:start w:val="1"/>
+      <w:numFmt w:val="lowerRoman"/>
+      <w:lvlText w:val="%6."/>
+      <w:lvlJc w:val="right"/>
+      <w:pPr>
+        <w:ind w:left="4320" w:hanging="180"/>
+      </w:pPr>
+    </w:lvl>
+    <w:lvl w:ilvl="6" w:tplc="1009000F" w:tentative="1">
+      <w:start w:val="1"/>
+      <w:numFmt w:val="decimal"/>
+      <w:lvlText w:val="%7."/>
+      <w:lvlJc w:val="left"/>
+      <w:pPr>
+        <w:ind w:left="5040" w:hanging="360"/>
+      </w:pPr>
+    </w:lvl>
+    <w:lvl w:ilvl="7" w:tplc="10090019" w:tentative="1">
+      <w:start w:val="1"/>
+      <w:numFmt w:val="lowerLetter"/>
+      <w:lvlText w:val="%8."/>
+      <w:lvlJc w:val="left"/>
+      <w:pPr>
+        <w:ind w:left="5760" w:hanging="360"/>
+      </w:pPr>
+    </w:lvl>
+    <w:lvl w:ilvl="8" w:tplc="1009001B" w:tentative="1">
+      <w:start w:val="1"/>
+      <w:numFmt w:val="lowerRoman"/>
+      <w:lvlText w:val="%9."/>
+      <w:lvlJc w:val="right"/>
+      <w:pPr>
+        <w:ind w:left="6480" w:hanging="180"/>
+      </w:pPr>
+    </w:lvl>
+  </w:abstractNum>
+  <w:num w:numId="1">
+    <w:abstractNumId w:val="0"/>
+  </w:num>
+</w:numbering>
 </file>
 
 <file path=word/styles.xml><?xml version="1.0" encoding="utf-8"?>
@@ -367,6 +2839,77 @@
       <w:color w:val="4F81BD" w:themeColor="accent1"/>
     </w:rPr>
   </w:style>
+  <w:style w:type="character" w:customStyle="1" w:styleId="fontstyle01">
+    <w:name w:val="fontstyle01"/>
+    <w:basedOn w:val="DefaultParagraphFont"/>
+    <w:rsid w:val="00A23BEE"/>
+    <w:rPr>
+      <w:rFonts w:ascii="Candida-Bold" w:hAnsi="Candida-Bold" w:hint="default"/>
+      <w:b/>
+      <w:bCs/>
+      <w:i w:val="0"/>
+      <w:iCs w:val="0"/>
+      <w:color w:val="1B1C20"/>
+      <w:sz w:val="20"/>
+      <w:szCs w:val="20"/>
+    </w:rPr>
+  </w:style>
+  <w:style w:type="character" w:customStyle="1" w:styleId="fontstyle21">
+    <w:name w:val="fontstyle21"/>
+    <w:basedOn w:val="DefaultParagraphFont"/>
+    <w:rsid w:val="00A23BEE"/>
+    <w:rPr>
+      <w:rFonts w:ascii="Candida-Roman" w:hAnsi="Candida-Roman" w:hint="default"/>
+      <w:b w:val="0"/>
+      <w:bCs w:val="0"/>
+      <w:i w:val="0"/>
+      <w:iCs w:val="0"/>
+      <w:color w:val="1B1C20"/>
+      <w:sz w:val="20"/>
+      <w:szCs w:val="20"/>
+    </w:rPr>
+  </w:style>
+  <w:style w:type="paragraph" w:styleId="BalloonText">
+    <w:name w:val="Balloon Text"/>
+    <w:basedOn w:val="Normal"/>
+    <w:link w:val="BalloonTextChar"/>
+    <w:uiPriority w:val="99"/>
+    <w:semiHidden/>
+    <w:unhideWhenUsed/>
+    <w:rsid w:val="007A71A0"/>
+    <w:pPr>
+      <w:spacing w:after="0" w:line="240" w:lineRule="auto"/>
+    </w:pPr>
+    <w:rPr>
+      <w:rFonts w:ascii="Tahoma" w:hAnsi="Tahoma" w:cs="Tahoma"/>
+      <w:sz w:val="16"/>
+      <w:szCs w:val="16"/>
+    </w:rPr>
+  </w:style>
+  <w:style w:type="character" w:customStyle="1" w:styleId="BalloonTextChar">
+    <w:name w:val="Balloon Text Char"/>
+    <w:basedOn w:val="DefaultParagraphFont"/>
+    <w:link w:val="BalloonText"/>
+    <w:uiPriority w:val="99"/>
+    <w:semiHidden/>
+    <w:rsid w:val="007A71A0"/>
+    <w:rPr>
+      <w:rFonts w:ascii="Tahoma" w:hAnsi="Tahoma" w:cs="Tahoma"/>
+      <w:sz w:val="16"/>
+      <w:szCs w:val="16"/>
+    </w:rPr>
+  </w:style>
+  <w:style w:type="paragraph" w:styleId="ListParagraph">
+    <w:name w:val="List Paragraph"/>
+    <w:basedOn w:val="Normal"/>
+    <w:uiPriority w:val="34"/>
+    <w:qFormat/>
+    <w:rsid w:val="00922FEB"/>
+    <w:pPr>
+      <w:ind w:left="720"/>
+      <w:contextualSpacing/>
+    </w:pPr>
+  </w:style>
 </w:styles>
 </file>
 
@@ -631,6 +3174,77 @@
       <w:bCs/>
       <w:color w:val="4F81BD" w:themeColor="accent1"/>
     </w:rPr>
+  </w:style>
+  <w:style w:type="character" w:customStyle="1" w:styleId="fontstyle01">
+    <w:name w:val="fontstyle01"/>
+    <w:basedOn w:val="DefaultParagraphFont"/>
+    <w:rsid w:val="00A23BEE"/>
+    <w:rPr>
+      <w:rFonts w:ascii="Candida-Bold" w:hAnsi="Candida-Bold" w:hint="default"/>
+      <w:b/>
+      <w:bCs/>
+      <w:i w:val="0"/>
+      <w:iCs w:val="0"/>
+      <w:color w:val="1B1C20"/>
+      <w:sz w:val="20"/>
+      <w:szCs w:val="20"/>
+    </w:rPr>
+  </w:style>
+  <w:style w:type="character" w:customStyle="1" w:styleId="fontstyle21">
+    <w:name w:val="fontstyle21"/>
+    <w:basedOn w:val="DefaultParagraphFont"/>
+    <w:rsid w:val="00A23BEE"/>
+    <w:rPr>
+      <w:rFonts w:ascii="Candida-Roman" w:hAnsi="Candida-Roman" w:hint="default"/>
+      <w:b w:val="0"/>
+      <w:bCs w:val="0"/>
+      <w:i w:val="0"/>
+      <w:iCs w:val="0"/>
+      <w:color w:val="1B1C20"/>
+      <w:sz w:val="20"/>
+      <w:szCs w:val="20"/>
+    </w:rPr>
+  </w:style>
+  <w:style w:type="paragraph" w:styleId="BalloonText">
+    <w:name w:val="Balloon Text"/>
+    <w:basedOn w:val="Normal"/>
+    <w:link w:val="BalloonTextChar"/>
+    <w:uiPriority w:val="99"/>
+    <w:semiHidden/>
+    <w:unhideWhenUsed/>
+    <w:rsid w:val="007A71A0"/>
+    <w:pPr>
+      <w:spacing w:after="0" w:line="240" w:lineRule="auto"/>
+    </w:pPr>
+    <w:rPr>
+      <w:rFonts w:ascii="Tahoma" w:hAnsi="Tahoma" w:cs="Tahoma"/>
+      <w:sz w:val="16"/>
+      <w:szCs w:val="16"/>
+    </w:rPr>
+  </w:style>
+  <w:style w:type="character" w:customStyle="1" w:styleId="BalloonTextChar">
+    <w:name w:val="Balloon Text Char"/>
+    <w:basedOn w:val="DefaultParagraphFont"/>
+    <w:link w:val="BalloonText"/>
+    <w:uiPriority w:val="99"/>
+    <w:semiHidden/>
+    <w:rsid w:val="007A71A0"/>
+    <w:rPr>
+      <w:rFonts w:ascii="Tahoma" w:hAnsi="Tahoma" w:cs="Tahoma"/>
+      <w:sz w:val="16"/>
+      <w:szCs w:val="16"/>
+    </w:rPr>
+  </w:style>
+  <w:style w:type="paragraph" w:styleId="ListParagraph">
+    <w:name w:val="List Paragraph"/>
+    <w:basedOn w:val="Normal"/>
+    <w:uiPriority w:val="34"/>
+    <w:qFormat/>
+    <w:rsid w:val="00922FEB"/>
+    <w:pPr>
+      <w:ind w:left="720"/>
+      <w:contextualSpacing/>
+    </w:pPr>
   </w:style>
 </w:styles>
 </file>

</xml_diff>